<commit_message>
Q4 first running shot. Control law,  poles
</commit_message>
<xml_diff>
--- a/Assignments/Assignment 1/Assignment1_KonradDittrich_SimonSpang.docx
+++ b/Assignments/Assignment 1/Assignment1_KonradDittrich_SimonSpang.docx
@@ -1,10 +1,10 @@
 
 <file path=word/document.xml><?xml version="1.0" encoding="utf-8"?>
-<w:document xmlns:wpc="http://schemas.microsoft.com/office/word/2010/wordprocessingCanvas" xmlns:cx="http://schemas.microsoft.com/office/drawing/2014/chartex" xmlns:cx1="http://schemas.microsoft.com/office/drawing/2015/9/8/chartex" xmlns:cx2="http://schemas.microsoft.com/office/drawing/2015/10/21/chartex" xmlns:cx3="http://schemas.microsoft.com/office/drawing/2016/5/9/chartex" xmlns:cx4="http://schemas.microsoft.com/office/drawing/2016/5/10/chartex" xmlns:cx5="http://schemas.microsoft.com/office/drawing/2016/5/11/chartex" xmlns:cx6="http://schemas.microsoft.com/office/drawing/2016/5/12/chartex" xmlns:cx7="http://schemas.microsoft.com/office/drawing/2016/5/13/chartex" xmlns:cx8="http://schemas.microsoft.com/office/drawing/2016/5/14/chartex" xmlns:mc="http://schemas.openxmlformats.org/markup-compatibility/2006" xmlns:aink="http://schemas.microsoft.com/office/drawing/2016/ink" xmlns:am3d="http://schemas.microsoft.com/office/drawing/2017/model3d" xmlns:o="urn:schemas-microsoft-com:office:office" xmlns:oel="http://schemas.microsoft.com/office/2019/extlst" xmlns:r="http://schemas.openxmlformats.org/officeDocument/2006/relationships" xmlns:m="http://schemas.openxmlformats.org/officeDocument/2006/math" xmlns:v="urn:schemas-microsoft-com:vml" xmlns:wp14="http://schemas.microsoft.com/office/word/2010/wordprocessingDrawing" xmlns:wp="http://schemas.openxmlformats.org/drawingml/2006/wordprocessingDrawing" xmlns:w10="urn:schemas-microsoft-com:office:word" xmlns:w="http://schemas.openxmlformats.org/wordprocessingml/2006/main" xmlns:w14="http://schemas.microsoft.com/office/word/2010/wordml" xmlns:w15="http://schemas.microsoft.com/office/word/2012/wordml" xmlns:w16cex="http://schemas.microsoft.com/office/word/2018/wordml/cex" xmlns:w16cid="http://schemas.microsoft.com/office/word/2016/wordml/cid" xmlns:w16="http://schemas.microsoft.com/office/word/2018/wordml" xmlns:w16du="http://schemas.microsoft.com/office/word/2023/wordml/word16du" xmlns:w16sdtdh="http://schemas.microsoft.com/office/word/2020/wordml/sdtdatahash" xmlns:w16se="http://schemas.microsoft.com/office/word/2015/wordml/symex" xmlns:wpg="http://schemas.microsoft.com/office/word/2010/wordprocessingGroup" xmlns:wpi="http://schemas.microsoft.com/office/word/2010/wordprocessingInk" xmlns:wne="http://schemas.microsoft.com/office/word/2006/wordml" xmlns:wps="http://schemas.microsoft.com/office/word/2010/wordprocessingShape" mc:Ignorable="w14 w15 w16se w16cid w16 w16cex w16sdtdh wp14">
+<w:document xmlns:wpc="http://schemas.microsoft.com/office/word/2010/wordprocessingCanvas" xmlns:cx="http://schemas.microsoft.com/office/drawing/2014/chartex" xmlns:cx1="http://schemas.microsoft.com/office/drawing/2015/9/8/chartex" xmlns:cx2="http://schemas.microsoft.com/office/drawing/2015/10/21/chartex" xmlns:cx3="http://schemas.microsoft.com/office/drawing/2016/5/9/chartex" xmlns:cx4="http://schemas.microsoft.com/office/drawing/2016/5/10/chartex" xmlns:cx5="http://schemas.microsoft.com/office/drawing/2016/5/11/chartex" xmlns:cx6="http://schemas.microsoft.com/office/drawing/2016/5/12/chartex" xmlns:cx7="http://schemas.microsoft.com/office/drawing/2016/5/13/chartex" xmlns:cx8="http://schemas.microsoft.com/office/drawing/2016/5/14/chartex" xmlns:mc="http://schemas.openxmlformats.org/markup-compatibility/2006" xmlns:aink="http://schemas.microsoft.com/office/drawing/2016/ink" xmlns:am3d="http://schemas.microsoft.com/office/drawing/2017/model3d" xmlns:o="urn:schemas-microsoft-com:office:office" xmlns:oel="http://schemas.microsoft.com/office/2019/extlst" xmlns:r="http://schemas.openxmlformats.org/officeDocument/2006/relationships" xmlns:m="http://schemas.openxmlformats.org/officeDocument/2006/math" xmlns:v="urn:schemas-microsoft-com:vml" xmlns:wp14="http://schemas.microsoft.com/office/word/2010/wordprocessingDrawing" xmlns:wp="http://schemas.openxmlformats.org/drawingml/2006/wordprocessingDrawing" xmlns:w10="urn:schemas-microsoft-com:office:word" xmlns:w="http://schemas.openxmlformats.org/wordprocessingml/2006/main" xmlns:w14="http://schemas.microsoft.com/office/word/2010/wordml" xmlns:w15="http://schemas.microsoft.com/office/word/2012/wordml" xmlns:w16cex="http://schemas.microsoft.com/office/word/2018/wordml/cex" xmlns:w16cid="http://schemas.microsoft.com/office/word/2016/wordml/cid" xmlns:w16="http://schemas.microsoft.com/office/word/2018/wordml" xmlns:w16sdtdh="http://schemas.microsoft.com/office/word/2020/wordml/sdtdatahash" xmlns:w16se="http://schemas.microsoft.com/office/word/2015/wordml/symex" xmlns:wpg="http://schemas.microsoft.com/office/word/2010/wordprocessingGroup" xmlns:wpi="http://schemas.microsoft.com/office/word/2010/wordprocessingInk" xmlns:wne="http://schemas.microsoft.com/office/word/2006/wordml" xmlns:wps="http://schemas.microsoft.com/office/word/2010/wordprocessingShape" mc:Ignorable="w14 w15 w16se w16cid w16 w16cex w16sdtdh wp14">
   <w:body>
     <w:p>
       <w:pPr>
-        <w:pStyle w:val="Rubrik"/>
+        <w:pStyle w:val="Titel"/>
         <w:rPr>
           <w:lang w:val="en-US"/>
         </w:rPr>
@@ -31,15 +31,25 @@
       </w:pPr>
       <w:r>
         <w:rPr>
-          <w:lang w:val="en-US"/>
-        </w:rPr>
-        <w:t xml:space="preserve">2. </w:t>
-      </w:r>
-      <w:r>
-        <w:rPr>
-          <w:lang w:val="en-US"/>
-        </w:rPr>
-        <w:t>Compare the numerical values returned by casadi_c2d with the results of the analytically discretized model - are they the same?</w:t>
+          <w:b/>
+          <w:bCs/>
+          <w:lang w:val="en-US"/>
+        </w:rPr>
+        <w:t>Q</w:t>
+      </w:r>
+      <w:r>
+        <w:rPr>
+          <w:b/>
+          <w:bCs/>
+          <w:lang w:val="en-US"/>
+        </w:rPr>
+        <w:t>2.</w:t>
+      </w:r>
+      <w:r>
+        <w:rPr>
+          <w:lang w:val="en-US"/>
+        </w:rPr>
+        <w:t xml:space="preserve"> Compare the numerical values returned by casadi_c2d with the results of the analytically discretized model - are they the same?</w:t>
       </w:r>
     </w:p>
     <w:p>
@@ -378,14 +388,7 @@
                       <w:rFonts w:ascii="Cambria Math" w:eastAsiaTheme="minorEastAsia" w:hAnsi="Cambria Math"/>
                       <w:lang w:val="en-US"/>
                     </w:rPr>
-                    <m:t>0.00</m:t>
-                  </m:r>
-                  <m:r>
-                    <w:rPr>
-                      <w:rFonts w:ascii="Cambria Math" w:eastAsiaTheme="minorEastAsia" w:hAnsi="Cambria Math"/>
-                      <w:lang w:val="en-US"/>
-                    </w:rPr>
-                    <m:t>5</m:t>
+                    <m:t>0.005</m:t>
                   </m:r>
                 </m:e>
               </m:mr>
@@ -396,14 +399,7 @@
                       <w:rFonts w:ascii="Cambria Math" w:eastAsiaTheme="minorEastAsia" w:hAnsi="Cambria Math"/>
                       <w:lang w:val="en-US"/>
                     </w:rPr>
-                    <m:t>0.</m:t>
-                  </m:r>
-                  <m:r>
-                    <w:rPr>
-                      <w:rFonts w:ascii="Cambria Math" w:eastAsiaTheme="minorEastAsia" w:hAnsi="Cambria Math"/>
-                      <w:lang w:val="en-US"/>
-                    </w:rPr>
-                    <m:t>1</m:t>
+                    <m:t>0.1</m:t>
                   </m:r>
                 </m:e>
               </m:mr>
@@ -739,29 +735,25 @@
       </w:pPr>
       <w:r>
         <w:rPr>
-          <w:lang w:val="en-US"/>
-        </w:rPr>
-        <w:t xml:space="preserve">3. </w:t>
-      </w:r>
-      <w:r>
-        <w:rPr>
-          <w:lang w:val="en-US"/>
-        </w:rPr>
-        <w:t xml:space="preserve">How many poles and zeros does the system have? Where are they located? How many poles and zeros do you expect for the discrete-time model, and where should they be located? Was your </w:t>
-      </w:r>
-      <w:proofErr w:type="gramStart"/>
-      <w:r>
-        <w:rPr>
-          <w:lang w:val="en-US"/>
-        </w:rPr>
-        <w:t>intuition</w:t>
-      </w:r>
-      <w:proofErr w:type="gramEnd"/>
-      <w:r>
-        <w:rPr>
-          <w:lang w:val="en-US"/>
-        </w:rPr>
-        <w:t xml:space="preserve"> right?</w:t>
+          <w:b/>
+          <w:bCs/>
+          <w:lang w:val="en-US"/>
+        </w:rPr>
+        <w:t>Q</w:t>
+      </w:r>
+      <w:r>
+        <w:rPr>
+          <w:b/>
+          <w:bCs/>
+          <w:lang w:val="en-US"/>
+        </w:rPr>
+        <w:t>3.</w:t>
+      </w:r>
+      <w:r>
+        <w:rPr>
+          <w:lang w:val="en-US"/>
+        </w:rPr>
+        <w:t xml:space="preserve"> How many poles and zeros does the system have? Where are they located? How many poles and zeros do you expect for the discrete-time model, and where should they be located? Was your intuition right?</w:t>
       </w:r>
       <w:r>
         <w:rPr>
@@ -793,21 +785,7 @@
         <w:rPr>
           <w:lang w:val="en-US"/>
         </w:rPr>
-        <w:t xml:space="preserve">two poles at origin, </w:t>
-      </w:r>
-      <w:proofErr w:type="gramStart"/>
-      <w:r>
-        <w:rPr>
-          <w:lang w:val="en-US"/>
-        </w:rPr>
-        <w:t>i.e.</w:t>
-      </w:r>
-      <w:proofErr w:type="gramEnd"/>
-      <w:r>
-        <w:rPr>
-          <w:lang w:val="en-US"/>
-        </w:rPr>
-        <w:t xml:space="preserve"> 0</w:t>
+        <w:t>two poles at origin, i.e. 0</w:t>
       </w:r>
       <w:r>
         <w:rPr>
@@ -849,16 +827,8 @@
         <w:rPr>
           <w:lang w:val="en-US"/>
         </w:rPr>
-        <w:t xml:space="preserve"> See figure 1 </w:t>
-      </w:r>
-      <w:proofErr w:type="gramStart"/>
-      <w:r>
-        <w:rPr>
-          <w:lang w:val="en-US"/>
-        </w:rPr>
-        <w:t>below</w:t>
-      </w:r>
-      <w:proofErr w:type="gramEnd"/>
+        <w:t xml:space="preserve"> See figure 1 below</w:t>
+      </w:r>
     </w:p>
     <w:p>
       <w:pPr>
@@ -935,7 +905,7 @@
     </w:p>
     <w:p>
       <w:pPr>
-        <w:pStyle w:val="Beskrivning"/>
+        <w:pStyle w:val="Beschriftung"/>
         <w:jc w:val="center"/>
         <w:rPr>
           <w:lang w:val="en-US"/>
@@ -1057,43 +1027,179 @@
     </w:p>
     <w:p>
       <w:pPr>
-        <w:pStyle w:val="Beskrivning"/>
+        <w:pStyle w:val="Beschriftung"/>
         <w:jc w:val="center"/>
-      </w:pPr>
-      <w:proofErr w:type="spellStart"/>
-      <w:r>
-        <w:t>Figure</w:t>
-      </w:r>
-      <w:proofErr w:type="spellEnd"/>
-      <w:r>
-        <w:t xml:space="preserve"> </w:t>
+        <w:rPr>
+          <w:lang w:val="en-US"/>
+        </w:rPr>
+      </w:pPr>
+      <w:r>
+        <w:rPr>
+          <w:lang w:val="en-US"/>
+        </w:rPr>
+        <w:t xml:space="preserve">Figure </w:t>
+      </w:r>
+      <w:r>
+        <w:fldChar w:fldCharType="begin"/>
+      </w:r>
+      <w:r>
+        <w:rPr>
+          <w:lang w:val="en-US"/>
+        </w:rPr>
+        <w:instrText xml:space="preserve"> SEQ Figure \* ARABIC </w:instrText>
+      </w:r>
+      <w:r>
+        <w:fldChar w:fldCharType="separate"/>
+      </w:r>
+      <w:r>
+        <w:rPr>
+          <w:noProof/>
+          <w:lang w:val="en-US"/>
+        </w:rPr>
+        <w:t>2</w:t>
+      </w:r>
+      <w:r>
+        <w:rPr>
+          <w:noProof/>
+        </w:rPr>
+        <w:fldChar w:fldCharType="end"/>
+      </w:r>
+      <w:r>
+        <w:rPr>
+          <w:lang w:val="en-US"/>
+        </w:rPr>
+        <w:t xml:space="preserve"> - poles for discrete system</w:t>
+      </w:r>
+    </w:p>
+    <w:p>
+      <w:pPr>
+        <w:rPr>
+          <w:lang w:val="en-US"/>
+        </w:rPr>
+      </w:pPr>
+      <w:r>
+        <w:rPr>
+          <w:lang w:val="en-US"/>
+        </w:rPr>
+        <w:t>Q4: The State feedback controller</w:t>
+      </w:r>
+      <w:r>
+        <w:rPr>
+          <w:lang w:val="en-US"/>
+        </w:rPr>
+        <w:t xml:space="preserve"> t</w:t>
+      </w:r>
+      <w:r>
+        <w:rPr>
+          <w:lang w:val="en-US"/>
+        </w:rPr>
+        <w:t>wo poles setted</w:t>
+      </w:r>
+      <w:r>
+        <w:rPr>
+          <w:lang w:val="en-US"/>
+        </w:rPr>
+        <w:t xml:space="preserve"> at </w:t>
+      </w:r>
+      <w:r>
+        <w:rPr>
+          <w:lang w:val="en-US"/>
+        </w:rPr>
+        <w:t>[0.5, 0.6]</w:t>
+      </w:r>
+      <w:r>
+        <w:rPr>
+          <w:lang w:val="en-US"/>
+        </w:rPr>
+        <w:t xml:space="preserve"> delivers the following states, see figure3.</w:t>
+      </w:r>
+    </w:p>
+    <w:p>
+      <w:pPr>
+        <w:keepNext/>
+        <w:jc w:val="center"/>
+      </w:pPr>
+      <m:oMathPara>
+        <m:oMath>
+          <m:r>
+            <m:rPr>
+              <m:sty m:val="p"/>
+            </m:rPr>
+            <w:rPr>
+              <w:rFonts w:ascii="Cambria Math" w:hAnsi="Cambria Math"/>
+              <w:noProof/>
+              <w:lang w:val="en-US"/>
+            </w:rPr>
+            <w:drawing>
+              <wp:inline distT="0" distB="0" distL="0" distR="0" wp14:anchorId="5CF5E87F" wp14:editId="60E53BF5">
+                <wp:extent cx="3159457" cy="2369419"/>
+                <wp:effectExtent l="0" t="0" r="3175" b="0"/>
+                <wp:docPr id="729046241" name="Grafik 1" descr="Ein Bild, das Text, Diagramm, Reihe, parallel enthält.&#10;&#10;Automatisch generierte Beschreibung"/>
+                <wp:cNvGraphicFramePr>
+                  <a:graphicFrameLocks xmlns:a="http://schemas.openxmlformats.org/drawingml/2006/main" noChangeAspect="1"/>
+                </wp:cNvGraphicFramePr>
+                <a:graphic xmlns:a="http://schemas.openxmlformats.org/drawingml/2006/main">
+                  <a:graphicData uri="http://schemas.openxmlformats.org/drawingml/2006/picture">
+                    <pic:pic xmlns:pic="http://schemas.openxmlformats.org/drawingml/2006/picture">
+                      <pic:nvPicPr>
+                        <pic:cNvPr id="729046241" name="Grafik 1" descr="Ein Bild, das Text, Diagramm, Reihe, parallel enthält.&#10;&#10;Automatisch generierte Beschreibung"/>
+                        <pic:cNvPicPr>
+                          <a:picLocks noChangeAspect="1" noChangeArrowheads="1"/>
+                        </pic:cNvPicPr>
+                      </pic:nvPicPr>
+                      <pic:blipFill>
+                        <a:blip r:embed="rId7">
+                          <a:extLst>
+                            <a:ext uri="{28A0092B-C50C-407E-A947-70E740481C1C}">
+                              <a14:useLocalDpi xmlns:a14="http://schemas.microsoft.com/office/drawing/2010/main" val="0"/>
+                            </a:ext>
+                          </a:extLst>
+                        </a:blip>
+                        <a:srcRect/>
+                        <a:stretch>
+                          <a:fillRect/>
+                        </a:stretch>
+                      </pic:blipFill>
+                      <pic:spPr bwMode="auto">
+                        <a:xfrm>
+                          <a:off x="0" y="0"/>
+                          <a:ext cx="3162187" cy="2371467"/>
+                        </a:xfrm>
+                        <a:prstGeom prst="rect">
+                          <a:avLst/>
+                        </a:prstGeom>
+                        <a:noFill/>
+                        <a:ln>
+                          <a:noFill/>
+                        </a:ln>
+                      </pic:spPr>
+                    </pic:pic>
+                  </a:graphicData>
+                </a:graphic>
+              </wp:inline>
+            </w:drawing>
+          </m:r>
+        </m:oMath>
+      </m:oMathPara>
+    </w:p>
+    <w:p>
+      <w:pPr>
+        <w:pStyle w:val="Beschriftung"/>
+        <w:jc w:val="center"/>
+      </w:pPr>
+      <w:r>
+        <w:t xml:space="preserve">Figure </w:t>
       </w:r>
       <w:fldSimple w:instr=" SEQ Figure \* ARABIC ">
         <w:r>
           <w:rPr>
             <w:noProof/>
           </w:rPr>
-          <w:t>2</w:t>
+          <w:t>3</w:t>
         </w:r>
       </w:fldSimple>
       <w:r>
-        <w:t xml:space="preserve"> - </w:t>
-      </w:r>
-      <w:proofErr w:type="spellStart"/>
-      <w:r>
-        <w:t>poles</w:t>
-      </w:r>
-      <w:proofErr w:type="spellEnd"/>
-      <w:r>
-        <w:t xml:space="preserve"> for </w:t>
-      </w:r>
-      <w:proofErr w:type="spellStart"/>
-      <w:r>
-        <w:t>discrete</w:t>
-      </w:r>
-      <w:proofErr w:type="spellEnd"/>
-      <w:r>
-        <w:t xml:space="preserve"> system</w:t>
+        <w:t>: Astrobee movement - Draft</w:t>
       </w:r>
     </w:p>
     <w:sectPr>
@@ -1107,7 +1213,7 @@
 </file>
 
 <file path=word/numbering.xml><?xml version="1.0" encoding="utf-8"?>
-<w:numbering xmlns:wpc="http://schemas.microsoft.com/office/word/2010/wordprocessingCanvas" xmlns:cx="http://schemas.microsoft.com/office/drawing/2014/chartex" xmlns:cx1="http://schemas.microsoft.com/office/drawing/2015/9/8/chartex" xmlns:cx2="http://schemas.microsoft.com/office/drawing/2015/10/21/chartex" xmlns:cx3="http://schemas.microsoft.com/office/drawing/2016/5/9/chartex" xmlns:cx4="http://schemas.microsoft.com/office/drawing/2016/5/10/chartex" xmlns:cx5="http://schemas.microsoft.com/office/drawing/2016/5/11/chartex" xmlns:cx6="http://schemas.microsoft.com/office/drawing/2016/5/12/chartex" xmlns:cx7="http://schemas.microsoft.com/office/drawing/2016/5/13/chartex" xmlns:cx8="http://schemas.microsoft.com/office/drawing/2016/5/14/chartex" xmlns:mc="http://schemas.openxmlformats.org/markup-compatibility/2006" xmlns:aink="http://schemas.microsoft.com/office/drawing/2016/ink" xmlns:am3d="http://schemas.microsoft.com/office/drawing/2017/model3d" xmlns:o="urn:schemas-microsoft-com:office:office" xmlns:oel="http://schemas.microsoft.com/office/2019/extlst" xmlns:r="http://schemas.openxmlformats.org/officeDocument/2006/relationships" xmlns:m="http://schemas.openxmlformats.org/officeDocument/2006/math" xmlns:v="urn:schemas-microsoft-com:vml" xmlns:wp14="http://schemas.microsoft.com/office/word/2010/wordprocessingDrawing" xmlns:wp="http://schemas.openxmlformats.org/drawingml/2006/wordprocessingDrawing" xmlns:w10="urn:schemas-microsoft-com:office:word" xmlns:w="http://schemas.openxmlformats.org/wordprocessingml/2006/main" xmlns:w14="http://schemas.microsoft.com/office/word/2010/wordml" xmlns:w15="http://schemas.microsoft.com/office/word/2012/wordml" xmlns:w16cex="http://schemas.microsoft.com/office/word/2018/wordml/cex" xmlns:w16cid="http://schemas.microsoft.com/office/word/2016/wordml/cid" xmlns:w16="http://schemas.microsoft.com/office/word/2018/wordml" xmlns:w16du="http://schemas.microsoft.com/office/word/2023/wordml/word16du" xmlns:w16sdtdh="http://schemas.microsoft.com/office/word/2020/wordml/sdtdatahash" xmlns:w16se="http://schemas.microsoft.com/office/word/2015/wordml/symex" xmlns:wpg="http://schemas.microsoft.com/office/word/2010/wordprocessingGroup" xmlns:wpi="http://schemas.microsoft.com/office/word/2010/wordprocessingInk" xmlns:wne="http://schemas.microsoft.com/office/word/2006/wordml" xmlns:wps="http://schemas.microsoft.com/office/word/2010/wordprocessingShape" mc:Ignorable="w14 w15 w16se w16cid w16 w16cex w16sdtdh wp14">
+<w:numbering xmlns:wpc="http://schemas.microsoft.com/office/word/2010/wordprocessingCanvas" xmlns:cx="http://schemas.microsoft.com/office/drawing/2014/chartex" xmlns:cx1="http://schemas.microsoft.com/office/drawing/2015/9/8/chartex" xmlns:cx2="http://schemas.microsoft.com/office/drawing/2015/10/21/chartex" xmlns:cx3="http://schemas.microsoft.com/office/drawing/2016/5/9/chartex" xmlns:cx4="http://schemas.microsoft.com/office/drawing/2016/5/10/chartex" xmlns:cx5="http://schemas.microsoft.com/office/drawing/2016/5/11/chartex" xmlns:cx6="http://schemas.microsoft.com/office/drawing/2016/5/12/chartex" xmlns:cx7="http://schemas.microsoft.com/office/drawing/2016/5/13/chartex" xmlns:cx8="http://schemas.microsoft.com/office/drawing/2016/5/14/chartex" xmlns:mc="http://schemas.openxmlformats.org/markup-compatibility/2006" xmlns:aink="http://schemas.microsoft.com/office/drawing/2016/ink" xmlns:am3d="http://schemas.microsoft.com/office/drawing/2017/model3d" xmlns:o="urn:schemas-microsoft-com:office:office" xmlns:oel="http://schemas.microsoft.com/office/2019/extlst" xmlns:r="http://schemas.openxmlformats.org/officeDocument/2006/relationships" xmlns:m="http://schemas.openxmlformats.org/officeDocument/2006/math" xmlns:v="urn:schemas-microsoft-com:vml" xmlns:wp14="http://schemas.microsoft.com/office/word/2010/wordprocessingDrawing" xmlns:wp="http://schemas.openxmlformats.org/drawingml/2006/wordprocessingDrawing" xmlns:w10="urn:schemas-microsoft-com:office:word" xmlns:w="http://schemas.openxmlformats.org/wordprocessingml/2006/main" xmlns:w14="http://schemas.microsoft.com/office/word/2010/wordml" xmlns:w15="http://schemas.microsoft.com/office/word/2012/wordml" xmlns:w16cex="http://schemas.microsoft.com/office/word/2018/wordml/cex" xmlns:w16cid="http://schemas.microsoft.com/office/word/2016/wordml/cid" xmlns:w16="http://schemas.microsoft.com/office/word/2018/wordml" xmlns:w16sdtdh="http://schemas.microsoft.com/office/word/2020/wordml/sdtdatahash" xmlns:w16se="http://schemas.microsoft.com/office/word/2015/wordml/symex" xmlns:wpg="http://schemas.microsoft.com/office/word/2010/wordprocessingGroup" xmlns:wpi="http://schemas.microsoft.com/office/word/2010/wordprocessingInk" xmlns:wne="http://schemas.microsoft.com/office/word/2006/wordml" xmlns:wps="http://schemas.microsoft.com/office/word/2010/wordprocessingShape" mc:Ignorable="w14 w15 w16se w16cid w16 w16cex w16sdtdh wp14">
   <w:abstractNum w:abstractNumId="0" w15:restartNumberingAfterBreak="0">
     <w:nsid w:val="56635579"/>
     <w:multiLevelType w:val="hybridMultilevel"/>
@@ -1686,18 +1792,18 @@
     <w:lsdException w:name="Unresolved Mention" w:semiHidden="1" w:unhideWhenUsed="1"/>
     <w:lsdException w:name="Smart Link" w:semiHidden="1" w:unhideWhenUsed="1"/>
   </w:latentStyles>
-  <w:style w:type="paragraph" w:default="1" w:styleId="Normal">
+  <w:style w:type="paragraph" w:default="1" w:styleId="Standard">
     <w:name w:val="Normal"/>
     <w:qFormat/>
     <w:rsid w:val="005B4B01"/>
   </w:style>
-  <w:style w:type="character" w:default="1" w:styleId="Standardstycketeckensnitt">
+  <w:style w:type="character" w:default="1" w:styleId="Absatz-Standardschriftart">
     <w:name w:val="Default Paragraph Font"/>
     <w:uiPriority w:val="1"/>
     <w:semiHidden/>
     <w:unhideWhenUsed/>
   </w:style>
-  <w:style w:type="table" w:default="1" w:styleId="Normaltabell">
+  <w:style w:type="table" w:default="1" w:styleId="NormaleTabelle">
     <w:name w:val="Normal Table"/>
     <w:uiPriority w:val="99"/>
     <w:semiHidden/>
@@ -1712,17 +1818,17 @@
       </w:tblCellMar>
     </w:tblPr>
   </w:style>
-  <w:style w:type="numbering" w:default="1" w:styleId="Ingenlista">
+  <w:style w:type="numbering" w:default="1" w:styleId="KeineListe">
     <w:name w:val="No List"/>
     <w:uiPriority w:val="99"/>
     <w:semiHidden/>
     <w:unhideWhenUsed/>
   </w:style>
-  <w:style w:type="paragraph" w:styleId="Rubrik">
+  <w:style w:type="paragraph" w:styleId="Titel">
     <w:name w:val="Title"/>
-    <w:basedOn w:val="Normal"/>
-    <w:next w:val="Normal"/>
-    <w:link w:val="RubrikChar"/>
+    <w:basedOn w:val="Standard"/>
+    <w:next w:val="Standard"/>
+    <w:link w:val="TitelZchn"/>
     <w:uiPriority w:val="10"/>
     <w:qFormat/>
     <w:rsid w:val="00051EA5"/>
@@ -1738,10 +1844,10 @@
       <w:szCs w:val="56"/>
     </w:rPr>
   </w:style>
-  <w:style w:type="character" w:customStyle="1" w:styleId="RubrikChar">
-    <w:name w:val="Rubrik Char"/>
-    <w:basedOn w:val="Standardstycketeckensnitt"/>
-    <w:link w:val="Rubrik"/>
+  <w:style w:type="character" w:customStyle="1" w:styleId="TitelZchn">
+    <w:name w:val="Titel Zchn"/>
+    <w:basedOn w:val="Absatz-Standardschriftart"/>
+    <w:link w:val="Titel"/>
     <w:uiPriority w:val="10"/>
     <w:rsid w:val="00051EA5"/>
     <w:rPr>
@@ -1752,9 +1858,9 @@
       <w:szCs w:val="56"/>
     </w:rPr>
   </w:style>
-  <w:style w:type="paragraph" w:styleId="Liststycke">
+  <w:style w:type="paragraph" w:styleId="Listenabsatz">
     <w:name w:val="List Paragraph"/>
-    <w:basedOn w:val="Normal"/>
+    <w:basedOn w:val="Standard"/>
     <w:uiPriority w:val="34"/>
     <w:qFormat/>
     <w:rsid w:val="00051EA5"/>
@@ -1763,10 +1869,10 @@
       <w:contextualSpacing/>
     </w:pPr>
   </w:style>
-  <w:style w:type="paragraph" w:styleId="Beskrivning">
+  <w:style w:type="paragraph" w:styleId="Beschriftung">
     <w:name w:val="caption"/>
-    <w:basedOn w:val="Normal"/>
-    <w:next w:val="Normal"/>
+    <w:basedOn w:val="Standard"/>
+    <w:next w:val="Standard"/>
     <w:uiPriority w:val="35"/>
     <w:unhideWhenUsed/>
     <w:qFormat/>
@@ -1782,9 +1888,9 @@
       <w:szCs w:val="18"/>
     </w:rPr>
   </w:style>
-  <w:style w:type="character" w:styleId="Platshllartext">
+  <w:style w:type="character" w:styleId="Platzhaltertext">
     <w:name w:val="Placeholder Text"/>
-    <w:basedOn w:val="Standardstycketeckensnitt"/>
+    <w:basedOn w:val="Absatz-Standardschriftart"/>
     <w:uiPriority w:val="99"/>
     <w:semiHidden/>
     <w:rsid w:val="005B4B01"/>

</xml_diff>

<commit_message>
Q4 solved. Poles placed. Improved plots for doc
</commit_message>
<xml_diff>
--- a/Assignments/Assignment 1/Assignment1_KonradDittrich_SimonSpang.docx
+++ b/Assignments/Assignment 1/Assignment1_KonradDittrich_SimonSpang.docx
@@ -753,7 +753,21 @@
         <w:rPr>
           <w:lang w:val="en-US"/>
         </w:rPr>
-        <w:t xml:space="preserve"> How many poles and zeros does the system have? Where are they located? How many poles and zeros do you expect for the discrete-time model, and where should they be located? Was your intuition right?</w:t>
+        <w:t xml:space="preserve"> How many poles and zeros does the system have? Where are they located? How many poles and zeros do you expect for the discrete-time model, and where should they be located? Was your </w:t>
+      </w:r>
+      <w:proofErr w:type="gramStart"/>
+      <w:r>
+        <w:rPr>
+          <w:lang w:val="en-US"/>
+        </w:rPr>
+        <w:t>intuition</w:t>
+      </w:r>
+      <w:proofErr w:type="gramEnd"/>
+      <w:r>
+        <w:rPr>
+          <w:lang w:val="en-US"/>
+        </w:rPr>
+        <w:t xml:space="preserve"> right?</w:t>
       </w:r>
       <w:r>
         <w:rPr>
@@ -785,7 +799,21 @@
         <w:rPr>
           <w:lang w:val="en-US"/>
         </w:rPr>
-        <w:t>two poles at origin, i.e. 0</w:t>
+        <w:t xml:space="preserve">two poles at origin, </w:t>
+      </w:r>
+      <w:proofErr w:type="gramStart"/>
+      <w:r>
+        <w:rPr>
+          <w:lang w:val="en-US"/>
+        </w:rPr>
+        <w:t>i.e.</w:t>
+      </w:r>
+      <w:proofErr w:type="gramEnd"/>
+      <w:r>
+        <w:rPr>
+          <w:lang w:val="en-US"/>
+        </w:rPr>
+        <w:t xml:space="preserve"> 0</w:t>
       </w:r>
       <w:r>
         <w:rPr>
@@ -827,8 +855,16 @@
         <w:rPr>
           <w:lang w:val="en-US"/>
         </w:rPr>
-        <w:t xml:space="preserve"> See figure 1 below</w:t>
-      </w:r>
+        <w:t xml:space="preserve"> See figure 1 </w:t>
+      </w:r>
+      <w:proofErr w:type="gramStart"/>
+      <w:r>
+        <w:rPr>
+          <w:lang w:val="en-US"/>
+        </w:rPr>
+        <w:t>below</w:t>
+      </w:r>
+      <w:proofErr w:type="gramEnd"/>
     </w:p>
     <w:p>
       <w:pPr>
@@ -1079,127 +1115,571 @@
       </w:pPr>
       <w:r>
         <w:rPr>
-          <w:lang w:val="en-US"/>
-        </w:rPr>
-        <w:t>Q4: The State feedback controller</w:t>
-      </w:r>
-      <w:r>
-        <w:rPr>
-          <w:lang w:val="en-US"/>
-        </w:rPr>
-        <w:t xml:space="preserve"> t</w:t>
-      </w:r>
-      <w:r>
-        <w:rPr>
-          <w:lang w:val="en-US"/>
-        </w:rPr>
-        <w:t>wo poles setted</w:t>
-      </w:r>
-      <w:r>
-        <w:rPr>
-          <w:lang w:val="en-US"/>
-        </w:rPr>
-        <w:t xml:space="preserve"> at </w:t>
-      </w:r>
-      <w:r>
-        <w:rPr>
-          <w:lang w:val="en-US"/>
-        </w:rPr>
-        <w:t>[0.5, 0.6]</w:t>
-      </w:r>
-      <w:r>
-        <w:rPr>
-          <w:lang w:val="en-US"/>
-        </w:rPr>
-        <w:t xml:space="preserve"> delivers the following states, see figure3.</w:t>
+          <w:b/>
+          <w:bCs/>
+          <w:lang w:val="en-US"/>
+        </w:rPr>
+        <w:t>Q4</w:t>
+      </w:r>
+      <w:r>
+        <w:rPr>
+          <w:b/>
+          <w:bCs/>
+          <w:lang w:val="en-US"/>
+        </w:rPr>
+        <w:t>.</w:t>
+      </w:r>
+      <w:r>
+        <w:rPr>
+          <w:lang w:val="en-US"/>
+        </w:rPr>
+        <w:t xml:space="preserve"> </w:t>
+      </w:r>
+      <w:r>
+        <w:rPr>
+          <w:lang w:val="en-US"/>
+        </w:rPr>
+        <w:t xml:space="preserve">If the control gain </w:t>
+      </w:r>
+      <m:oMath>
+        <m:r>
+          <w:rPr>
+            <w:rFonts w:ascii="Cambria Math" w:hAnsi="Cambria Math"/>
+            <w:lang w:val="en-US"/>
+          </w:rPr>
+          <m:t>L</m:t>
+        </m:r>
+      </m:oMath>
+      <w:r>
+        <w:rPr>
+          <w:lang w:val="en-US"/>
+        </w:rPr>
+        <w:t xml:space="preserve"> for the s</w:t>
+      </w:r>
+      <w:r>
+        <w:rPr>
+          <w:lang w:val="en-US"/>
+        </w:rPr>
+        <w:t>tate feedback controller</w:t>
+      </w:r>
+      <w:r>
+        <w:rPr>
+          <w:lang w:val="en-US"/>
+        </w:rPr>
+        <w:t xml:space="preserve"> </w:t>
+      </w:r>
+      <w:r>
+        <w:rPr>
+          <w:lang w:val="en-US"/>
+        </w:rPr>
+        <w:t xml:space="preserve">is designed with the </w:t>
+      </w:r>
+      <w:r>
+        <w:rPr>
+          <w:lang w:val="en-US"/>
+        </w:rPr>
+        <w:t>t</w:t>
+      </w:r>
+      <w:r>
+        <w:rPr>
+          <w:lang w:val="en-US"/>
+        </w:rPr>
+        <w:t xml:space="preserve">wo </w:t>
+      </w:r>
+      <w:r>
+        <w:rPr>
+          <w:lang w:val="en-US"/>
+        </w:rPr>
+        <w:t xml:space="preserve">desired </w:t>
+      </w:r>
+      <w:r>
+        <w:rPr>
+          <w:lang w:val="en-US"/>
+        </w:rPr>
+        <w:t xml:space="preserve">poles </w:t>
+      </w:r>
+      <w:r>
+        <w:rPr>
+          <w:lang w:val="en-US"/>
+        </w:rPr>
+        <w:t>at</w:t>
+      </w:r>
+      <w:r>
+        <w:rPr>
+          <w:lang w:val="en-US"/>
+        </w:rPr>
+        <w:t xml:space="preserve"> </w:t>
+      </w:r>
+      <m:oMath>
+        <m:sSub>
+          <m:sSubPr>
+            <m:ctrlPr>
+              <w:rPr>
+                <w:rFonts w:ascii="Cambria Math" w:hAnsi="Cambria Math"/>
+                <w:lang w:val="en-US"/>
+              </w:rPr>
+            </m:ctrlPr>
+          </m:sSubPr>
+          <m:e>
+            <m:r>
+              <w:rPr>
+                <w:rFonts w:ascii="Cambria Math" w:hAnsi="Cambria Math"/>
+                <w:lang w:val="en-US"/>
+              </w:rPr>
+              <m:t>λ</m:t>
+            </m:r>
+          </m:e>
+          <m:sub>
+            <m:r>
+              <m:rPr>
+                <m:sty m:val="p"/>
+              </m:rPr>
+              <w:rPr>
+                <w:rFonts w:ascii="Cambria Math" w:hAnsi="Cambria Math"/>
+                <w:lang w:val="en-US"/>
+              </w:rPr>
+              <m:t>1</m:t>
+            </m:r>
+          </m:sub>
+        </m:sSub>
+        <m:r>
+          <m:rPr>
+            <m:sty m:val="p"/>
+          </m:rPr>
+          <w:rPr>
+            <w:rFonts w:ascii="Cambria Math" w:hAnsi="Cambria Math"/>
+            <w:lang w:val="en-US"/>
+          </w:rPr>
+          <m:t>=0.975</m:t>
+        </m:r>
+      </m:oMath>
+      <w:r>
+        <w:rPr>
+          <w:lang w:val="en-US"/>
+        </w:rPr>
+        <w:t xml:space="preserve"> and </w:t>
+      </w:r>
+      <m:oMath>
+        <m:sSub>
+          <m:sSubPr>
+            <m:ctrlPr>
+              <w:rPr>
+                <w:rFonts w:ascii="Cambria Math" w:hAnsi="Cambria Math"/>
+                <w:lang w:val="en-US"/>
+              </w:rPr>
+            </m:ctrlPr>
+          </m:sSubPr>
+          <m:e>
+            <m:r>
+              <w:rPr>
+                <w:rFonts w:ascii="Cambria Math" w:hAnsi="Cambria Math"/>
+                <w:lang w:val="en-US"/>
+              </w:rPr>
+              <m:t>λ</m:t>
+            </m:r>
+          </m:e>
+          <m:sub>
+            <m:r>
+              <m:rPr>
+                <m:sty m:val="p"/>
+              </m:rPr>
+              <w:rPr>
+                <w:rFonts w:ascii="Cambria Math" w:hAnsi="Cambria Math"/>
+                <w:lang w:val="en-US"/>
+              </w:rPr>
+              <m:t>2</m:t>
+            </m:r>
+          </m:sub>
+        </m:sSub>
+        <m:r>
+          <m:rPr>
+            <m:sty m:val="p"/>
+          </m:rPr>
+          <w:rPr>
+            <w:rFonts w:ascii="Cambria Math" w:hAnsi="Cambria Math"/>
+            <w:lang w:val="en-US"/>
+          </w:rPr>
+          <m:t>=0.985</m:t>
+        </m:r>
+      </m:oMath>
+      <w:r>
+        <w:rPr>
+          <w:lang w:val="en-US"/>
+        </w:rPr>
+        <w:t xml:space="preserve"> </w:t>
+      </w:r>
+      <w:r>
+        <w:rPr>
+          <w:lang w:val="en-US"/>
+        </w:rPr>
+        <w:t xml:space="preserve">the requirements </w:t>
+      </w:r>
+      <m:oMath>
+        <m:sSub>
+          <m:sSubPr>
+            <m:ctrlPr>
+              <w:rPr>
+                <w:rFonts w:ascii="Cambria Math" w:hAnsi="Cambria Math"/>
+                <w:lang w:val="en-US"/>
+              </w:rPr>
+            </m:ctrlPr>
+          </m:sSubPr>
+          <m:e>
+            <m:r>
+              <w:rPr>
+                <w:rFonts w:ascii="Cambria Math" w:hAnsi="Cambria Math"/>
+                <w:lang w:val="en-US"/>
+              </w:rPr>
+              <m:t>x</m:t>
+            </m:r>
+          </m:e>
+          <m:sub>
+            <m:r>
+              <w:rPr>
+                <w:rFonts w:ascii="Cambria Math" w:hAnsi="Cambria Math"/>
+                <w:lang w:val="en-US"/>
+              </w:rPr>
+              <m:t>T</m:t>
+            </m:r>
+          </m:sub>
+        </m:sSub>
+        <m:r>
+          <m:rPr>
+            <m:sty m:val="p"/>
+          </m:rPr>
+          <w:rPr>
+            <w:rFonts w:ascii="Cambria Math" w:hAnsi="Cambria Math"/>
+            <w:lang w:val="en-US"/>
+          </w:rPr>
+          <m:t>=</m:t>
+        </m:r>
+        <m:sSup>
+          <m:sSupPr>
+            <m:ctrlPr>
+              <w:rPr>
+                <w:rFonts w:ascii="Cambria Math" w:hAnsi="Cambria Math"/>
+                <w:lang w:val="en-US"/>
+              </w:rPr>
+            </m:ctrlPr>
+          </m:sSupPr>
+          <m:e>
+            <m:d>
+              <m:dPr>
+                <m:begChr m:val="["/>
+                <m:endChr m:val="]"/>
+                <m:ctrlPr>
+                  <w:rPr>
+                    <w:rFonts w:ascii="Cambria Math" w:hAnsi="Cambria Math"/>
+                    <w:lang w:val="en-US"/>
+                  </w:rPr>
+                </m:ctrlPr>
+              </m:dPr>
+              <m:e>
+                <m:r>
+                  <m:rPr>
+                    <m:sty m:val="p"/>
+                  </m:rPr>
+                  <w:rPr>
+                    <w:rFonts w:ascii="Cambria Math" w:hAnsi="Cambria Math"/>
+                    <w:lang w:val="en-US"/>
+                  </w:rPr>
+                  <m:t>0 0</m:t>
+                </m:r>
+              </m:e>
+            </m:d>
+          </m:e>
+          <m:sup>
+            <m:r>
+              <w:rPr>
+                <w:rFonts w:ascii="Cambria Math" w:hAnsi="Cambria Math"/>
+                <w:lang w:val="en-US"/>
+              </w:rPr>
+              <m:t>T</m:t>
+            </m:r>
+          </m:sup>
+        </m:sSup>
+      </m:oMath>
+      <w:r>
+        <w:rPr>
+          <w:lang w:val="en-US"/>
+        </w:rPr>
+        <w:t xml:space="preserve">, </w:t>
+      </w:r>
+      <m:oMath>
+        <m:d>
+          <m:dPr>
+            <m:begChr m:val="|"/>
+            <m:endChr m:val="|"/>
+            <m:ctrlPr>
+              <w:rPr>
+                <w:rFonts w:ascii="Cambria Math" w:hAnsi="Cambria Math"/>
+                <w:lang w:val="en-US"/>
+              </w:rPr>
+            </m:ctrlPr>
+          </m:dPr>
+          <m:e>
+            <m:r>
+              <w:rPr>
+                <w:rFonts w:ascii="Cambria Math" w:hAnsi="Cambria Math"/>
+                <w:lang w:val="en-US"/>
+              </w:rPr>
+              <m:t>u</m:t>
+            </m:r>
+          </m:e>
+        </m:d>
+        <m:r>
+          <m:rPr>
+            <m:sty m:val="p"/>
+          </m:rPr>
+          <w:rPr>
+            <w:rFonts w:ascii="Cambria Math" w:hAnsi="Cambria Math"/>
+            <w:lang w:val="en-US"/>
+          </w:rPr>
+          <m:t xml:space="preserve">&lt;0.85 </m:t>
+        </m:r>
+        <m:r>
+          <w:rPr>
+            <w:rFonts w:ascii="Cambria Math" w:hAnsi="Cambria Math"/>
+            <w:lang w:val="en-US"/>
+          </w:rPr>
+          <m:t>N</m:t>
+        </m:r>
+      </m:oMath>
+      <w:r>
+        <w:rPr>
+          <w:lang w:val="en-US"/>
+        </w:rPr>
+        <w:t xml:space="preserve"> and </w:t>
+      </w:r>
+      <m:oMath>
+        <m:sSub>
+          <m:sSubPr>
+            <m:ctrlPr>
+              <w:rPr>
+                <w:rFonts w:ascii="Cambria Math" w:hAnsi="Cambria Math"/>
+                <w:lang w:val="en-US"/>
+              </w:rPr>
+            </m:ctrlPr>
+          </m:sSubPr>
+          <m:e>
+            <m:r>
+              <w:rPr>
+                <w:rFonts w:ascii="Cambria Math" w:hAnsi="Cambria Math"/>
+                <w:lang w:val="en-US"/>
+              </w:rPr>
+              <m:t>x</m:t>
+            </m:r>
+          </m:e>
+          <m:sub>
+            <m:r>
+              <m:rPr>
+                <m:sty m:val="p"/>
+              </m:rPr>
+              <w:rPr>
+                <w:rFonts w:ascii="Cambria Math" w:hAnsi="Cambria Math"/>
+                <w:lang w:val="en-US"/>
+              </w:rPr>
+              <m:t>1,25</m:t>
+            </m:r>
+            <m:r>
+              <w:rPr>
+                <w:rFonts w:ascii="Cambria Math" w:hAnsi="Cambria Math"/>
+                <w:lang w:val="en-US"/>
+              </w:rPr>
+              <m:t>s</m:t>
+            </m:r>
+          </m:sub>
+        </m:sSub>
+        <m:r>
+          <m:rPr>
+            <m:sty m:val="p"/>
+          </m:rPr>
+          <w:rPr>
+            <w:rFonts w:ascii="Cambria Math" w:hAnsi="Cambria Math"/>
+            <w:lang w:val="en-US"/>
+          </w:rPr>
+          <m:t>&lt;0.9∙</m:t>
+        </m:r>
+        <m:sSub>
+          <m:sSubPr>
+            <m:ctrlPr>
+              <w:rPr>
+                <w:rFonts w:ascii="Cambria Math" w:hAnsi="Cambria Math"/>
+                <w:lang w:val="en-US"/>
+              </w:rPr>
+            </m:ctrlPr>
+          </m:sSubPr>
+          <m:e>
+            <m:r>
+              <w:rPr>
+                <w:rFonts w:ascii="Cambria Math" w:hAnsi="Cambria Math"/>
+                <w:lang w:val="en-US"/>
+              </w:rPr>
+              <m:t>x</m:t>
+            </m:r>
+          </m:e>
+          <m:sub>
+            <m:r>
+              <w:rPr>
+                <w:rFonts w:ascii="Cambria Math" w:hAnsi="Cambria Math"/>
+                <w:lang w:val="en-US"/>
+              </w:rPr>
+              <m:t>ref</m:t>
+            </m:r>
+          </m:sub>
+        </m:sSub>
+      </m:oMath>
+      <w:r>
+        <w:rPr>
+          <w:lang w:val="en-US"/>
+        </w:rPr>
+        <w:t xml:space="preserve">, </w:t>
+      </w:r>
+      <w:r>
+        <w:rPr>
+          <w:lang w:val="en-US"/>
+        </w:rPr>
+        <w:t>see figure</w:t>
+      </w:r>
+      <w:r>
+        <w:rPr>
+          <w:lang w:val="en-US"/>
+        </w:rPr>
+        <w:t xml:space="preserve"> </w:t>
+      </w:r>
+      <w:r>
+        <w:rPr>
+          <w:lang w:val="en-US"/>
+        </w:rPr>
+        <w:t>3.</w:t>
       </w:r>
     </w:p>
     <w:p>
       <w:pPr>
+        <w:pStyle w:val="Beschriftung"/>
         <w:keepNext/>
         <w:jc w:val="center"/>
       </w:pPr>
-      <m:oMathPara>
-        <m:oMath>
-          <m:r>
-            <m:rPr>
-              <m:sty m:val="p"/>
-            </m:rPr>
-            <w:rPr>
-              <w:rFonts w:ascii="Cambria Math" w:hAnsi="Cambria Math"/>
-              <w:noProof/>
-              <w:lang w:val="en-US"/>
-            </w:rPr>
-            <w:drawing>
-              <wp:inline distT="0" distB="0" distL="0" distR="0" wp14:anchorId="5CF5E87F" wp14:editId="60E53BF5">
-                <wp:extent cx="3159457" cy="2369419"/>
-                <wp:effectExtent l="0" t="0" r="3175" b="0"/>
-                <wp:docPr id="729046241" name="Grafik 1" descr="Ein Bild, das Text, Diagramm, Reihe, parallel enthält.&#10;&#10;Automatisch generierte Beschreibung"/>
-                <wp:cNvGraphicFramePr>
-                  <a:graphicFrameLocks xmlns:a="http://schemas.openxmlformats.org/drawingml/2006/main" noChangeAspect="1"/>
-                </wp:cNvGraphicFramePr>
-                <a:graphic xmlns:a="http://schemas.openxmlformats.org/drawingml/2006/main">
-                  <a:graphicData uri="http://schemas.openxmlformats.org/drawingml/2006/picture">
-                    <pic:pic xmlns:pic="http://schemas.openxmlformats.org/drawingml/2006/picture">
-                      <pic:nvPicPr>
-                        <pic:cNvPr id="729046241" name="Grafik 1" descr="Ein Bild, das Text, Diagramm, Reihe, parallel enthält.&#10;&#10;Automatisch generierte Beschreibung"/>
-                        <pic:cNvPicPr>
-                          <a:picLocks noChangeAspect="1" noChangeArrowheads="1"/>
-                        </pic:cNvPicPr>
-                      </pic:nvPicPr>
-                      <pic:blipFill>
-                        <a:blip r:embed="rId7">
-                          <a:extLst>
-                            <a:ext uri="{28A0092B-C50C-407E-A947-70E740481C1C}">
-                              <a14:useLocalDpi xmlns:a14="http://schemas.microsoft.com/office/drawing/2010/main" val="0"/>
-                            </a:ext>
-                          </a:extLst>
-                        </a:blip>
-                        <a:srcRect/>
-                        <a:stretch>
-                          <a:fillRect/>
-                        </a:stretch>
-                      </pic:blipFill>
-                      <pic:spPr bwMode="auto">
-                        <a:xfrm>
-                          <a:off x="0" y="0"/>
-                          <a:ext cx="3162187" cy="2371467"/>
-                        </a:xfrm>
-                        <a:prstGeom prst="rect">
-                          <a:avLst/>
-                        </a:prstGeom>
-                        <a:noFill/>
-                        <a:ln>
-                          <a:noFill/>
-                        </a:ln>
-                      </pic:spPr>
-                    </pic:pic>
-                  </a:graphicData>
-                </a:graphic>
-              </wp:inline>
-            </w:drawing>
-          </m:r>
-        </m:oMath>
-      </m:oMathPara>
+      <w:r>
+        <w:rPr>
+          <w:i w:val="0"/>
+          <w:iCs w:val="0"/>
+          <w:noProof/>
+          <w:color w:val="auto"/>
+          <w:sz w:val="22"/>
+          <w:szCs w:val="22"/>
+          <w:lang w:val="en-US"/>
+        </w:rPr>
+        <w:drawing>
+          <wp:inline distT="0" distB="0" distL="0" distR="0" wp14:anchorId="0160D41C" wp14:editId="6F12FCF7">
+            <wp:extent cx="4339988" cy="3254752"/>
+            <wp:effectExtent l="0" t="0" r="3810" b="3175"/>
+            <wp:docPr id="1925877269" name="Grafik 2"/>
+            <wp:cNvGraphicFramePr>
+              <a:graphicFrameLocks xmlns:a="http://schemas.openxmlformats.org/drawingml/2006/main" noChangeAspect="1"/>
+            </wp:cNvGraphicFramePr>
+            <a:graphic xmlns:a="http://schemas.openxmlformats.org/drawingml/2006/main">
+              <a:graphicData uri="http://schemas.openxmlformats.org/drawingml/2006/picture">
+                <pic:pic xmlns:pic="http://schemas.openxmlformats.org/drawingml/2006/picture">
+                  <pic:nvPicPr>
+                    <pic:cNvPr id="0" name="Picture 2"/>
+                    <pic:cNvPicPr>
+                      <a:picLocks noChangeAspect="1" noChangeArrowheads="1"/>
+                    </pic:cNvPicPr>
+                  </pic:nvPicPr>
+                  <pic:blipFill>
+                    <a:blip r:embed="rId7">
+                      <a:extLst>
+                        <a:ext uri="{28A0092B-C50C-407E-A947-70E740481C1C}">
+                          <a14:useLocalDpi xmlns:a14="http://schemas.microsoft.com/office/drawing/2010/main" val="0"/>
+                        </a:ext>
+                      </a:extLst>
+                    </a:blip>
+                    <a:srcRect/>
+                    <a:stretch>
+                      <a:fillRect/>
+                    </a:stretch>
+                  </pic:blipFill>
+                  <pic:spPr bwMode="auto">
+                    <a:xfrm>
+                      <a:off x="0" y="0"/>
+                      <a:ext cx="4342352" cy="3256525"/>
+                    </a:xfrm>
+                    <a:prstGeom prst="rect">
+                      <a:avLst/>
+                    </a:prstGeom>
+                    <a:noFill/>
+                    <a:ln>
+                      <a:noFill/>
+                    </a:ln>
+                  </pic:spPr>
+                </pic:pic>
+              </a:graphicData>
+            </a:graphic>
+          </wp:inline>
+        </w:drawing>
+      </w:r>
     </w:p>
     <w:p>
       <w:pPr>
         <w:pStyle w:val="Beschriftung"/>
         <w:jc w:val="center"/>
-      </w:pPr>
-      <w:r>
+        <w:rPr>
+          <w:i w:val="0"/>
+          <w:iCs w:val="0"/>
+          <w:color w:val="auto"/>
+          <w:sz w:val="22"/>
+          <w:szCs w:val="22"/>
+          <w:lang w:val="en-US"/>
+        </w:rPr>
+      </w:pPr>
+      <w:r>
+        <w:rPr>
+          <w:lang w:val="en-US"/>
+        </w:rPr>
         <w:t xml:space="preserve">Figure </w:t>
       </w:r>
-      <w:fldSimple w:instr=" SEQ Figure \* ARABIC ">
-        <w:r>
-          <w:rPr>
-            <w:noProof/>
-          </w:rPr>
-          <w:t>3</w:t>
-        </w:r>
-      </w:fldSimple>
-      <w:r>
-        <w:t>: Astrobee movement - Draft</w:t>
+      <w:r>
+        <w:fldChar w:fldCharType="begin"/>
+      </w:r>
+      <w:r>
+        <w:rPr>
+          <w:lang w:val="en-US"/>
+        </w:rPr>
+        <w:instrText xml:space="preserve"> SEQ Figure \* ARABIC </w:instrText>
+      </w:r>
+      <w:r>
+        <w:fldChar w:fldCharType="separate"/>
+      </w:r>
+      <w:r>
+        <w:rPr>
+          <w:noProof/>
+          <w:lang w:val="en-US"/>
+        </w:rPr>
+        <w:t>3</w:t>
+      </w:r>
+      <w:r>
+        <w:fldChar w:fldCharType="end"/>
+      </w:r>
+      <w:r>
+        <w:rPr>
+          <w:lang w:val="en-US"/>
+        </w:rPr>
+        <w:t xml:space="preserve">: Control of the </w:t>
+      </w:r>
+      <w:proofErr w:type="spellStart"/>
+      <w:r>
+        <w:rPr>
+          <w:lang w:val="en-US"/>
+        </w:rPr>
+        <w:t>astrobee</w:t>
+      </w:r>
+      <w:proofErr w:type="spellEnd"/>
+      <w:r>
+        <w:rPr>
+          <w:lang w:val="en-US"/>
+        </w:rPr>
+        <w:t xml:space="preserve"> - Linear control without disturbance and feedback</w:t>
       </w:r>
     </w:p>
     <w:sectPr>

</xml_diff>

<commit_message>
Q5 solved with requirements
</commit_message>
<xml_diff>
--- a/Assignments/Assignment 1/Assignment1_KonradDittrich_SimonSpang.docx
+++ b/Assignments/Assignment 1/Assignment1_KonradDittrich_SimonSpang.docx
@@ -1500,6 +1500,16 @@
           </w:rPr>
           <m:t>&lt;0.9∙</m:t>
         </m:r>
+        <m:r>
+          <m:rPr>
+            <m:sty m:val="p"/>
+          </m:rPr>
+          <w:rPr>
+            <w:rFonts w:ascii="Cambria Math" w:hAnsi="Cambria Math"/>
+            <w:lang w:val="en-US"/>
+          </w:rPr>
+          <m:t>|</m:t>
+        </m:r>
         <m:sSub>
           <m:sSubPr>
             <m:ctrlPr>
@@ -1510,6 +1520,43 @@
             </m:ctrlPr>
           </m:sSubPr>
           <m:e>
+            <m:sSub>
+              <m:sSubPr>
+                <m:ctrlPr>
+                  <w:rPr>
+                    <w:rFonts w:ascii="Cambria Math" w:hAnsi="Cambria Math"/>
+                    <w:i/>
+                    <w:iCs/>
+                    <w:lang w:val="en-US"/>
+                  </w:rPr>
+                </m:ctrlPr>
+              </m:sSubPr>
+              <m:e>
+                <m:r>
+                  <w:rPr>
+                    <w:rFonts w:ascii="Cambria Math" w:hAnsi="Cambria Math"/>
+                    <w:lang w:val="en-US"/>
+                  </w:rPr>
+                  <m:t>x</m:t>
+                </m:r>
+              </m:e>
+              <m:sub>
+                <m:r>
+                  <w:rPr>
+                    <w:rFonts w:ascii="Cambria Math" w:hAnsi="Cambria Math"/>
+                    <w:lang w:val="en-US"/>
+                  </w:rPr>
+                  <m:t>0</m:t>
+                </m:r>
+              </m:sub>
+            </m:sSub>
+            <m:r>
+              <w:rPr>
+                <w:rFonts w:ascii="Cambria Math" w:hAnsi="Cambria Math"/>
+                <w:lang w:val="en-US"/>
+              </w:rPr>
+              <m:t>-</m:t>
+            </m:r>
             <m:r>
               <w:rPr>
                 <w:rFonts w:ascii="Cambria Math" w:hAnsi="Cambria Math"/>
@@ -1528,6 +1575,13 @@
             </m:r>
           </m:sub>
         </m:sSub>
+        <m:r>
+          <w:rPr>
+            <w:rFonts w:ascii="Cambria Math" w:hAnsi="Cambria Math"/>
+            <w:lang w:val="en-US"/>
+          </w:rPr>
+          <m:t>|</m:t>
+        </m:r>
       </m:oMath>
       <w:r>
         <w:rPr>
@@ -1571,9 +1625,9 @@
           <w:lang w:val="en-US"/>
         </w:rPr>
         <w:drawing>
-          <wp:inline distT="0" distB="0" distL="0" distR="0" wp14:anchorId="0160D41C" wp14:editId="6F12FCF7">
-            <wp:extent cx="4339988" cy="3254752"/>
-            <wp:effectExtent l="0" t="0" r="3810" b="3175"/>
+          <wp:inline distT="0" distB="0" distL="0" distR="0" wp14:anchorId="0160D41C" wp14:editId="52DF1596">
+            <wp:extent cx="4320317" cy="3240000"/>
+            <wp:effectExtent l="0" t="0" r="4445" b="0"/>
             <wp:docPr id="1925877269" name="Grafik 2"/>
             <wp:cNvGraphicFramePr>
               <a:graphicFrameLocks xmlns:a="http://schemas.openxmlformats.org/drawingml/2006/main" noChangeAspect="1"/>
@@ -1603,7 +1657,7 @@
                   <pic:spPr bwMode="auto">
                     <a:xfrm>
                       <a:off x="0" y="0"/>
-                      <a:ext cx="4342352" cy="3256525"/>
+                      <a:ext cx="4320317" cy="3240000"/>
                     </a:xfrm>
                     <a:prstGeom prst="rect">
                       <a:avLst/>
@@ -1625,11 +1679,6 @@
         <w:pStyle w:val="Beschriftung"/>
         <w:jc w:val="center"/>
         <w:rPr>
-          <w:i w:val="0"/>
-          <w:iCs w:val="0"/>
-          <w:color w:val="auto"/>
-          <w:sz w:val="22"/>
-          <w:szCs w:val="22"/>
           <w:lang w:val="en-US"/>
         </w:rPr>
       </w:pPr>
@@ -1679,8 +1728,541 @@
         <w:rPr>
           <w:lang w:val="en-US"/>
         </w:rPr>
-        <w:t xml:space="preserve"> - Linear control without disturbance and feedback</w:t>
-      </w:r>
+        <w:t xml:space="preserve"> - Linear control without disturbance and </w:t>
+      </w:r>
+      <w:r>
+        <w:rPr>
+          <w:lang w:val="en-US"/>
+        </w:rPr>
+        <w:t xml:space="preserve">without </w:t>
+      </w:r>
+      <w:r>
+        <w:rPr>
+          <w:lang w:val="en-US"/>
+        </w:rPr>
+        <w:t>feedback</w:t>
+      </w:r>
+    </w:p>
+    <w:p>
+      <w:pPr>
+        <w:rPr>
+          <w:lang w:val="en-US"/>
+        </w:rPr>
+      </w:pPr>
+      <w:r>
+        <w:rPr>
+          <w:lang w:val="en-US"/>
+        </w:rPr>
+        <w:t xml:space="preserve">Including disturbances, the terminal condition couldn’t be reached, see picture 4. </w:t>
+      </w:r>
+    </w:p>
+    <w:p>
+      <w:pPr>
+        <w:keepNext/>
+        <w:jc w:val="center"/>
+      </w:pPr>
+      <w:r>
+        <w:rPr>
+          <w:noProof/>
+          <w:lang w:val="en-US"/>
+        </w:rPr>
+        <w:lastRenderedPageBreak/>
+        <w:drawing>
+          <wp:inline distT="0" distB="0" distL="0" distR="0" wp14:anchorId="4B6B32F0" wp14:editId="3481E98E">
+            <wp:extent cx="4317619" cy="3240000"/>
+            <wp:effectExtent l="0" t="0" r="6985" b="0"/>
+            <wp:docPr id="792538604" name="Grafik 3"/>
+            <wp:cNvGraphicFramePr>
+              <a:graphicFrameLocks xmlns:a="http://schemas.openxmlformats.org/drawingml/2006/main" noChangeAspect="1"/>
+            </wp:cNvGraphicFramePr>
+            <a:graphic xmlns:a="http://schemas.openxmlformats.org/drawingml/2006/main">
+              <a:graphicData uri="http://schemas.openxmlformats.org/drawingml/2006/picture">
+                <pic:pic xmlns:pic="http://schemas.openxmlformats.org/drawingml/2006/picture">
+                  <pic:nvPicPr>
+                    <pic:cNvPr id="0" name="Picture 3"/>
+                    <pic:cNvPicPr>
+                      <a:picLocks noChangeAspect="1" noChangeArrowheads="1"/>
+                    </pic:cNvPicPr>
+                  </pic:nvPicPr>
+                  <pic:blipFill>
+                    <a:blip r:embed="rId8">
+                      <a:extLst>
+                        <a:ext uri="{28A0092B-C50C-407E-A947-70E740481C1C}">
+                          <a14:useLocalDpi xmlns:a14="http://schemas.microsoft.com/office/drawing/2010/main" val="0"/>
+                        </a:ext>
+                      </a:extLst>
+                    </a:blip>
+                    <a:srcRect/>
+                    <a:stretch>
+                      <a:fillRect/>
+                    </a:stretch>
+                  </pic:blipFill>
+                  <pic:spPr bwMode="auto">
+                    <a:xfrm>
+                      <a:off x="0" y="0"/>
+                      <a:ext cx="4317619" cy="3240000"/>
+                    </a:xfrm>
+                    <a:prstGeom prst="rect">
+                      <a:avLst/>
+                    </a:prstGeom>
+                    <a:noFill/>
+                    <a:ln>
+                      <a:noFill/>
+                    </a:ln>
+                  </pic:spPr>
+                </pic:pic>
+              </a:graphicData>
+            </a:graphic>
+          </wp:inline>
+        </w:drawing>
+      </w:r>
+    </w:p>
+    <w:p>
+      <w:pPr>
+        <w:pStyle w:val="Beschriftung"/>
+        <w:jc w:val="center"/>
+        <w:rPr>
+          <w:lang w:val="en-US"/>
+        </w:rPr>
+      </w:pPr>
+      <w:r>
+        <w:rPr>
+          <w:lang w:val="en-US"/>
+        </w:rPr>
+        <w:t xml:space="preserve">Figure </w:t>
+      </w:r>
+      <w:r>
+        <w:fldChar w:fldCharType="begin"/>
+      </w:r>
+      <w:r>
+        <w:rPr>
+          <w:lang w:val="en-US"/>
+        </w:rPr>
+        <w:instrText xml:space="preserve"> SEQ Figure \* ARABIC </w:instrText>
+      </w:r>
+      <w:r>
+        <w:fldChar w:fldCharType="separate"/>
+      </w:r>
+      <w:r>
+        <w:rPr>
+          <w:noProof/>
+          <w:lang w:val="en-US"/>
+        </w:rPr>
+        <w:t>4</w:t>
+      </w:r>
+      <w:r>
+        <w:fldChar w:fldCharType="end"/>
+      </w:r>
+      <w:r>
+        <w:rPr>
+          <w:lang w:val="en-US"/>
+        </w:rPr>
+        <w:t xml:space="preserve">: </w:t>
+      </w:r>
+      <w:r>
+        <w:rPr>
+          <w:lang w:val="en-US"/>
+        </w:rPr>
+        <w:t xml:space="preserve">Control of the </w:t>
+      </w:r>
+      <w:proofErr w:type="spellStart"/>
+      <w:r>
+        <w:rPr>
+          <w:lang w:val="en-US"/>
+        </w:rPr>
+        <w:t>astrobee</w:t>
+      </w:r>
+      <w:proofErr w:type="spellEnd"/>
+      <w:r>
+        <w:rPr>
+          <w:lang w:val="en-US"/>
+        </w:rPr>
+        <w:t xml:space="preserve"> - Linear control with disturbance and </w:t>
+      </w:r>
+      <w:r>
+        <w:rPr>
+          <w:lang w:val="en-US"/>
+        </w:rPr>
+        <w:t xml:space="preserve">without </w:t>
+      </w:r>
+      <w:r>
+        <w:rPr>
+          <w:lang w:val="en-US"/>
+        </w:rPr>
+        <w:t>feedback</w:t>
+      </w:r>
+    </w:p>
+    <w:p>
+      <w:pPr>
+        <w:rPr>
+          <w:lang w:val="en-US"/>
+        </w:rPr>
+      </w:pPr>
+      <w:r>
+        <w:rPr>
+          <w:b/>
+          <w:bCs/>
+          <w:lang w:val="en-US"/>
+        </w:rPr>
+        <w:t>Q5.</w:t>
+      </w:r>
+      <w:r>
+        <w:rPr>
+          <w:lang w:val="en-US"/>
+        </w:rPr>
+        <w:t xml:space="preserve"> Design of </w:t>
+      </w:r>
+      <w:r>
+        <w:rPr>
+          <w:lang w:val="en-US"/>
+        </w:rPr>
+        <w:t xml:space="preserve">Feedback loop with integral part needed to deal with disturbances. For reaching the requirement 90 % within 30 seconds, the Linear feedback gain </w:t>
+      </w:r>
+      <m:oMath>
+        <m:r>
+          <w:rPr>
+            <w:rFonts w:ascii="Cambria Math" w:hAnsi="Cambria Math"/>
+            <w:lang w:val="en-US"/>
+          </w:rPr>
+          <m:t>L</m:t>
+        </m:r>
+      </m:oMath>
+      <w:r>
+        <w:rPr>
+          <w:rFonts w:eastAsiaTheme="minorEastAsia"/>
+          <w:lang w:val="en-US"/>
+        </w:rPr>
+        <w:t xml:space="preserve"> is to be manipulated to accelerate the control with desired poles </w:t>
+      </w:r>
+      <m:oMath>
+        <m:sSub>
+          <m:sSubPr>
+            <m:ctrlPr>
+              <w:rPr>
+                <w:rFonts w:ascii="Cambria Math" w:hAnsi="Cambria Math"/>
+                <w:lang w:val="en-US"/>
+              </w:rPr>
+            </m:ctrlPr>
+          </m:sSubPr>
+          <m:e>
+            <m:r>
+              <w:rPr>
+                <w:rFonts w:ascii="Cambria Math" w:hAnsi="Cambria Math"/>
+                <w:lang w:val="en-US"/>
+              </w:rPr>
+              <m:t>λ</m:t>
+            </m:r>
+          </m:e>
+          <m:sub>
+            <m:r>
+              <m:rPr>
+                <m:sty m:val="p"/>
+              </m:rPr>
+              <w:rPr>
+                <w:rFonts w:ascii="Cambria Math" w:hAnsi="Cambria Math"/>
+                <w:lang w:val="en-US"/>
+              </w:rPr>
+              <m:t>1</m:t>
+            </m:r>
+          </m:sub>
+        </m:sSub>
+        <m:r>
+          <m:rPr>
+            <m:sty m:val="p"/>
+          </m:rPr>
+          <w:rPr>
+            <w:rFonts w:ascii="Cambria Math" w:hAnsi="Cambria Math"/>
+            <w:lang w:val="en-US"/>
+          </w:rPr>
+          <m:t>=0.97</m:t>
+        </m:r>
+        <m:r>
+          <m:rPr>
+            <m:sty m:val="p"/>
+          </m:rPr>
+          <w:rPr>
+            <w:rFonts w:ascii="Cambria Math" w:hAnsi="Cambria Math"/>
+            <w:lang w:val="en-US"/>
+          </w:rPr>
+          <m:t>4</m:t>
+        </m:r>
+      </m:oMath>
+      <w:r>
+        <w:rPr>
+          <w:lang w:val="en-US"/>
+        </w:rPr>
+        <w:t xml:space="preserve"> and </w:t>
+      </w:r>
+      <m:oMath>
+        <m:sSub>
+          <m:sSubPr>
+            <m:ctrlPr>
+              <w:rPr>
+                <w:rFonts w:ascii="Cambria Math" w:hAnsi="Cambria Math"/>
+                <w:lang w:val="en-US"/>
+              </w:rPr>
+            </m:ctrlPr>
+          </m:sSubPr>
+          <m:e>
+            <m:r>
+              <w:rPr>
+                <w:rFonts w:ascii="Cambria Math" w:hAnsi="Cambria Math"/>
+                <w:lang w:val="en-US"/>
+              </w:rPr>
+              <m:t>λ</m:t>
+            </m:r>
+          </m:e>
+          <m:sub>
+            <m:r>
+              <m:rPr>
+                <m:sty m:val="p"/>
+              </m:rPr>
+              <w:rPr>
+                <w:rFonts w:ascii="Cambria Math" w:hAnsi="Cambria Math"/>
+                <w:lang w:val="en-US"/>
+              </w:rPr>
+              <m:t>2</m:t>
+            </m:r>
+          </m:sub>
+        </m:sSub>
+        <m:r>
+          <m:rPr>
+            <m:sty m:val="p"/>
+          </m:rPr>
+          <w:rPr>
+            <w:rFonts w:ascii="Cambria Math" w:hAnsi="Cambria Math"/>
+            <w:lang w:val="en-US"/>
+          </w:rPr>
+          <m:t>=0.98</m:t>
+        </m:r>
+        <m:r>
+          <m:rPr>
+            <m:sty m:val="p"/>
+          </m:rPr>
+          <w:rPr>
+            <w:rFonts w:ascii="Cambria Math" w:hAnsi="Cambria Math"/>
+            <w:lang w:val="en-US"/>
+          </w:rPr>
+          <m:t>4</m:t>
+        </m:r>
+      </m:oMath>
+      <w:r>
+        <w:rPr>
+          <w:lang w:val="en-US"/>
+        </w:rPr>
+        <w:t xml:space="preserve"> for calculation. By implementing the integral state feedback</w:t>
+      </w:r>
+      <w:r>
+        <w:rPr>
+          <w:lang w:val="en-US"/>
+        </w:rPr>
+        <w:t xml:space="preserve"> with an integral gain </w:t>
+      </w:r>
+      <m:oMath>
+        <m:sSub>
+          <m:sSubPr>
+            <m:ctrlPr>
+              <w:rPr>
+                <w:rFonts w:ascii="Cambria Math" w:hAnsi="Cambria Math"/>
+                <w:i/>
+                <w:lang w:val="en-US"/>
+              </w:rPr>
+            </m:ctrlPr>
+          </m:sSubPr>
+          <m:e>
+            <m:r>
+              <w:rPr>
+                <w:rFonts w:ascii="Cambria Math" w:hAnsi="Cambria Math"/>
+                <w:lang w:val="en-US"/>
+              </w:rPr>
+              <m:t>k</m:t>
+            </m:r>
+          </m:e>
+          <m:sub>
+            <m:r>
+              <w:rPr>
+                <w:rFonts w:ascii="Cambria Math" w:hAnsi="Cambria Math"/>
+                <w:lang w:val="en-US"/>
+              </w:rPr>
+              <m:t>i</m:t>
+            </m:r>
+          </m:sub>
+        </m:sSub>
+        <m:r>
+          <w:rPr>
+            <w:rFonts w:ascii="Cambria Math" w:hAnsi="Cambria Math"/>
+            <w:lang w:val="en-US"/>
+          </w:rPr>
+          <m:t>=0.028</m:t>
+        </m:r>
+      </m:oMath>
+      <w:r>
+        <w:rPr>
+          <w:lang w:val="en-US"/>
+        </w:rPr>
+        <w:t xml:space="preserve"> the disturbance is controlled</w:t>
+      </w:r>
+      <w:r>
+        <w:rPr>
+          <w:lang w:val="en-US"/>
+        </w:rPr>
+        <w:t xml:space="preserve"> without overshooting</w:t>
+      </w:r>
+      <w:r>
+        <w:rPr>
+          <w:lang w:val="en-US"/>
+        </w:rPr>
+        <w:t>, see figure 5.</w:t>
+      </w:r>
+    </w:p>
+    <w:p>
+      <w:pPr>
+        <w:keepNext/>
+        <w:jc w:val="center"/>
+      </w:pPr>
+      <w:r>
+        <w:rPr>
+          <w:noProof/>
+          <w:lang w:val="en-US"/>
+        </w:rPr>
+        <w:drawing>
+          <wp:inline distT="0" distB="0" distL="0" distR="0" wp14:anchorId="41411D8B" wp14:editId="02C30326">
+            <wp:extent cx="4317619" cy="3240000"/>
+            <wp:effectExtent l="0" t="0" r="6985" b="0"/>
+            <wp:docPr id="1965724176" name="Grafik 4"/>
+            <wp:cNvGraphicFramePr>
+              <a:graphicFrameLocks xmlns:a="http://schemas.openxmlformats.org/drawingml/2006/main" noChangeAspect="1"/>
+            </wp:cNvGraphicFramePr>
+            <a:graphic xmlns:a="http://schemas.openxmlformats.org/drawingml/2006/main">
+              <a:graphicData uri="http://schemas.openxmlformats.org/drawingml/2006/picture">
+                <pic:pic xmlns:pic="http://schemas.openxmlformats.org/drawingml/2006/picture">
+                  <pic:nvPicPr>
+                    <pic:cNvPr id="0" name="Picture 4"/>
+                    <pic:cNvPicPr>
+                      <a:picLocks noChangeAspect="1" noChangeArrowheads="1"/>
+                    </pic:cNvPicPr>
+                  </pic:nvPicPr>
+                  <pic:blipFill>
+                    <a:blip r:embed="rId9">
+                      <a:extLst>
+                        <a:ext uri="{28A0092B-C50C-407E-A947-70E740481C1C}">
+                          <a14:useLocalDpi xmlns:a14="http://schemas.microsoft.com/office/drawing/2010/main" val="0"/>
+                        </a:ext>
+                      </a:extLst>
+                    </a:blip>
+                    <a:srcRect/>
+                    <a:stretch>
+                      <a:fillRect/>
+                    </a:stretch>
+                  </pic:blipFill>
+                  <pic:spPr bwMode="auto">
+                    <a:xfrm>
+                      <a:off x="0" y="0"/>
+                      <a:ext cx="4317619" cy="3240000"/>
+                    </a:xfrm>
+                    <a:prstGeom prst="rect">
+                      <a:avLst/>
+                    </a:prstGeom>
+                    <a:noFill/>
+                    <a:ln>
+                      <a:noFill/>
+                    </a:ln>
+                  </pic:spPr>
+                </pic:pic>
+              </a:graphicData>
+            </a:graphic>
+          </wp:inline>
+        </w:drawing>
+      </w:r>
+    </w:p>
+    <w:p>
+      <w:pPr>
+        <w:pStyle w:val="Beschriftung"/>
+        <w:jc w:val="center"/>
+        <w:rPr>
+          <w:lang w:val="en-US"/>
+        </w:rPr>
+      </w:pPr>
+      <w:r>
+        <w:rPr>
+          <w:lang w:val="en-US"/>
+        </w:rPr>
+        <w:t xml:space="preserve">Figure </w:t>
+      </w:r>
+      <w:r>
+        <w:fldChar w:fldCharType="begin"/>
+      </w:r>
+      <w:r>
+        <w:rPr>
+          <w:lang w:val="en-US"/>
+        </w:rPr>
+        <w:instrText xml:space="preserve"> SEQ Figure \* ARABIC </w:instrText>
+      </w:r>
+      <w:r>
+        <w:fldChar w:fldCharType="separate"/>
+      </w:r>
+      <w:r>
+        <w:rPr>
+          <w:noProof/>
+          <w:lang w:val="en-US"/>
+        </w:rPr>
+        <w:t>5</w:t>
+      </w:r>
+      <w:r>
+        <w:fldChar w:fldCharType="end"/>
+      </w:r>
+      <w:r>
+        <w:rPr>
+          <w:lang w:val="en-US"/>
+        </w:rPr>
+        <w:t xml:space="preserve">: Control of </w:t>
+      </w:r>
+      <w:proofErr w:type="spellStart"/>
+      <w:r>
+        <w:rPr>
+          <w:lang w:val="en-US"/>
+        </w:rPr>
+        <w:t>Astrobee</w:t>
+      </w:r>
+      <w:proofErr w:type="spellEnd"/>
+      <w:r>
+        <w:rPr>
+          <w:lang w:val="en-US"/>
+        </w:rPr>
+        <w:t xml:space="preserve"> </w:t>
+      </w:r>
+      <w:r>
+        <w:rPr>
+          <w:lang w:val="en-US"/>
+        </w:rPr>
+        <w:t>–</w:t>
+      </w:r>
+      <w:r>
+        <w:rPr>
+          <w:lang w:val="en-US"/>
+        </w:rPr>
+        <w:t xml:space="preserve"> Line</w:t>
+      </w:r>
+      <w:r>
+        <w:rPr>
+          <w:lang w:val="en-US"/>
+        </w:rPr>
+        <w:t>ar control, with d</w:t>
+      </w:r>
+      <w:r>
+        <w:rPr>
+          <w:lang w:val="en-US"/>
+        </w:rPr>
+        <w:t xml:space="preserve">isturbance and integral feedback control </w:t>
+      </w:r>
+      <w:proofErr w:type="gramStart"/>
+      <w:r>
+        <w:rPr>
+          <w:lang w:val="en-US"/>
+        </w:rPr>
+        <w:t>implemented</w:t>
+      </w:r>
+      <w:proofErr w:type="gramEnd"/>
     </w:p>
     <w:sectPr>
       <w:pgSz w:w="11906" w:h="16838"/>

</xml_diff>

<commit_message>
Final revision for submission
</commit_message>
<xml_diff>
--- a/Assignments/Assignment 1/Assignment1_KonradDittrich_SimonSpang.docx
+++ b/Assignments/Assignment 1/Assignment1_KonradDittrich_SimonSpang.docx
@@ -43,13 +43,41 @@
           <w:bCs/>
           <w:lang w:val="en-US"/>
         </w:rPr>
-        <w:t>2.</w:t>
-      </w:r>
-      <w:r>
-        <w:rPr>
-          <w:lang w:val="en-US"/>
-        </w:rPr>
-        <w:t xml:space="preserve"> Compare the numerical values returned by casadi_c2d with the results of the analytically discretized model - are they the same?</w:t>
+        <w:t>1</w:t>
+      </w:r>
+      <w:r>
+        <w:rPr>
+          <w:lang w:val="en-US"/>
+        </w:rPr>
+        <w:t xml:space="preserve">. Performed in astrobee_1d </w:t>
+      </w:r>
+      <w:proofErr w:type="spellStart"/>
+      <w:r>
+        <w:rPr>
+          <w:lang w:val="en-US"/>
+        </w:rPr>
+        <w:t>one_axis_ground_</w:t>
+      </w:r>
+      <w:proofErr w:type="gramStart"/>
+      <w:r>
+        <w:rPr>
+          <w:lang w:val="en-US"/>
+        </w:rPr>
+        <w:t>dynamics</w:t>
+      </w:r>
+      <w:proofErr w:type="spellEnd"/>
+      <w:r>
+        <w:rPr>
+          <w:lang w:val="en-US"/>
+        </w:rPr>
+        <w:t>(</w:t>
+      </w:r>
+      <w:proofErr w:type="gramEnd"/>
+      <w:r>
+        <w:rPr>
+          <w:lang w:val="en-US"/>
+        </w:rPr>
+        <w:t>).</w:t>
       </w:r>
     </w:p>
     <w:p>
@@ -58,6 +86,28 @@
           <w:lang w:val="en-US"/>
         </w:rPr>
       </w:pPr>
+      <w:r>
+        <w:rPr>
+          <w:b/>
+          <w:bCs/>
+          <w:lang w:val="en-US"/>
+        </w:rPr>
+        <w:t>Q</w:t>
+      </w:r>
+      <w:r>
+        <w:rPr>
+          <w:b/>
+          <w:bCs/>
+          <w:lang w:val="en-US"/>
+        </w:rPr>
+        <w:t>2.</w:t>
+      </w:r>
+      <w:r>
+        <w:rPr>
+          <w:lang w:val="en-US"/>
+        </w:rPr>
+        <w:t xml:space="preserve"> </w:t>
+      </w:r>
       <w:r>
         <w:rPr>
           <w:lang w:val="en-US"/>
@@ -427,28 +477,98 @@
           <w:rFonts w:eastAsiaTheme="minorEastAsia"/>
           <w:lang w:val="en-US"/>
         </w:rPr>
-        <w:t xml:space="preserve"> A matrices is the same for both cases</w:t>
+        <w:t xml:space="preserve"> </w:t>
       </w:r>
       <w:r>
         <w:rPr>
           <w:rFonts w:eastAsiaTheme="minorEastAsia"/>
           <w:lang w:val="en-US"/>
         </w:rPr>
-        <w:t>,</w:t>
+        <w:t xml:space="preserve">discrete </w:t>
       </w:r>
       <w:r>
         <w:rPr>
           <w:rFonts w:eastAsiaTheme="minorEastAsia"/>
           <w:lang w:val="en-US"/>
         </w:rPr>
-        <w:t xml:space="preserve"> but the B matrices are different.</w:t>
+        <w:t>A</w:t>
       </w:r>
       <w:r>
         <w:rPr>
           <w:rFonts w:eastAsiaTheme="minorEastAsia"/>
           <w:lang w:val="en-US"/>
         </w:rPr>
-        <w:t xml:space="preserve"> This is due to the transition from continuous to discrete. The B matrix doesn’t affect the A matrix during the transition, although the B matrices affect itself. See the equations below:</w:t>
+        <w:t>-</w:t>
+      </w:r>
+      <w:r>
+        <w:rPr>
+          <w:rFonts w:eastAsiaTheme="minorEastAsia"/>
+          <w:lang w:val="en-US"/>
+        </w:rPr>
+        <w:t>matrices is the same for both cases</w:t>
+      </w:r>
+      <w:r>
+        <w:rPr>
+          <w:rFonts w:eastAsiaTheme="minorEastAsia"/>
+          <w:lang w:val="en-US"/>
+        </w:rPr>
+        <w:t xml:space="preserve"> because</w:t>
+      </w:r>
+      <w:r>
+        <w:rPr>
+          <w:rFonts w:eastAsiaTheme="minorEastAsia"/>
+          <w:lang w:val="en-US"/>
+        </w:rPr>
+        <w:t xml:space="preserve"> </w:t>
+      </w:r>
+      <w:r>
+        <w:rPr>
+          <w:rFonts w:eastAsiaTheme="minorEastAsia"/>
+          <w:lang w:val="en-US"/>
+        </w:rPr>
+        <w:t>t</w:t>
+      </w:r>
+      <w:r>
+        <w:rPr>
+          <w:rFonts w:eastAsiaTheme="minorEastAsia"/>
+          <w:lang w:val="en-US"/>
+        </w:rPr>
+        <w:t xml:space="preserve">he B matrix </w:t>
+      </w:r>
+      <w:r>
+        <w:rPr>
+          <w:rFonts w:eastAsiaTheme="minorEastAsia"/>
+          <w:lang w:val="en-US"/>
+        </w:rPr>
+        <w:t xml:space="preserve">in general </w:t>
+      </w:r>
+      <w:r>
+        <w:rPr>
+          <w:rFonts w:eastAsiaTheme="minorEastAsia"/>
+          <w:lang w:val="en-US"/>
+        </w:rPr>
+        <w:t>doesn’t affect the A matrix during the transition</w:t>
+      </w:r>
+      <w:r>
+        <w:rPr>
+          <w:rFonts w:eastAsiaTheme="minorEastAsia"/>
+          <w:lang w:val="en-US"/>
+        </w:rPr>
+        <w:t>. Since the continuous B-matrices differ they are also not the same in the discrete time domain</w:t>
+      </w:r>
+      <w:r>
+        <w:rPr>
+          <w:rFonts w:eastAsiaTheme="minorEastAsia"/>
+          <w:lang w:val="en-US"/>
+        </w:rPr>
+        <w:t>.</w:t>
+      </w:r>
+      <w:r>
+        <w:rPr>
+          <w:rFonts w:eastAsiaTheme="minorEastAsia"/>
+          <w:lang w:val="en-US"/>
+        </w:rPr>
+        <w:t xml:space="preserve"> See the equations below:</w:t>
       </w:r>
     </w:p>
     <w:p>
@@ -753,121 +873,327 @@
         <w:rPr>
           <w:lang w:val="en-US"/>
         </w:rPr>
-        <w:t xml:space="preserve"> How many poles and zeros does the system have? Where are they located? How many poles and zeros do you expect for the discrete-time model, and where should they be located? Was your </w:t>
-      </w:r>
-      <w:proofErr w:type="gramStart"/>
-      <w:r>
-        <w:rPr>
-          <w:lang w:val="en-US"/>
-        </w:rPr>
-        <w:t>intuition</w:t>
-      </w:r>
-      <w:proofErr w:type="gramEnd"/>
-      <w:r>
-        <w:rPr>
-          <w:lang w:val="en-US"/>
-        </w:rPr>
-        <w:t xml:space="preserve"> right?</w:t>
-      </w:r>
-      <w:r>
-        <w:rPr>
-          <w:noProof/>
-          <w:lang w:val="en-US"/>
-        </w:rPr>
-        <w:t xml:space="preserve"> </w:t>
+        <w:t xml:space="preserve"> The continuous system has</w:t>
+      </w:r>
+      <w:r>
+        <w:rPr>
+          <w:lang w:val="en-US"/>
+        </w:rPr>
+        <w:t xml:space="preserve"> the following transfer function:</w:t>
       </w:r>
     </w:p>
     <w:p>
       <w:pPr>
         <w:rPr>
-          <w:lang w:val="en-US"/>
-        </w:rPr>
-      </w:pPr>
-      <w:r>
-        <w:rPr>
-          <w:lang w:val="en-US"/>
-        </w:rPr>
-        <w:t>The continuous system has</w:t>
-      </w:r>
-      <w:r>
-        <w:rPr>
-          <w:lang w:val="en-US"/>
-        </w:rPr>
-        <w:t xml:space="preserve"> </w:t>
-      </w:r>
-      <w:r>
-        <w:rPr>
-          <w:lang w:val="en-US"/>
-        </w:rPr>
-        <w:t xml:space="preserve">two poles at origin, </w:t>
-      </w:r>
-      <w:proofErr w:type="gramStart"/>
-      <w:r>
-        <w:rPr>
-          <w:lang w:val="en-US"/>
-        </w:rPr>
-        <w:t>i.e.</w:t>
-      </w:r>
-      <w:proofErr w:type="gramEnd"/>
-      <w:r>
-        <w:rPr>
-          <w:lang w:val="en-US"/>
-        </w:rPr>
-        <w:t xml:space="preserve"> 0</w:t>
-      </w:r>
-      <w:r>
-        <w:rPr>
-          <w:lang w:val="en-US"/>
-        </w:rPr>
-        <w:t xml:space="preserve"> and no zeros</w:t>
-      </w:r>
-      <w:r>
-        <w:rPr>
-          <w:lang w:val="en-US"/>
-        </w:rPr>
-        <w:t>. Our intuition was poles at 0 since</w:t>
-      </w:r>
-      <w:r>
-        <w:rPr>
-          <w:lang w:val="en-US"/>
-        </w:rPr>
-        <w:t xml:space="preserve"> </w:t>
-      </w:r>
-      <w:r>
-        <w:rPr>
-          <w:lang w:val="en-US"/>
-        </w:rPr>
-        <w:t>matrix</w:t>
-      </w:r>
-      <w:r>
-        <w:rPr>
-          <w:lang w:val="en-US"/>
-        </w:rPr>
-        <w:t xml:space="preserve"> A’s</w:t>
-      </w:r>
-      <w:r>
-        <w:rPr>
-          <w:lang w:val="en-US"/>
-        </w:rPr>
-        <w:t xml:space="preserve"> characteristic polynomial will be lambda^2 = 0 and 0 is the only pole that will fulfill the requirement.</w:t>
-      </w:r>
-      <w:r>
-        <w:rPr>
-          <w:lang w:val="en-US"/>
-        </w:rPr>
-        <w:t xml:space="preserve"> See figure 1 </w:t>
-      </w:r>
-      <w:proofErr w:type="gramStart"/>
-      <w:r>
-        <w:rPr>
-          <w:lang w:val="en-US"/>
-        </w:rPr>
-        <w:t>below</w:t>
-      </w:r>
-      <w:proofErr w:type="gramEnd"/>
+          <w:rFonts w:eastAsiaTheme="minorEastAsia"/>
+          <w:lang w:val="en-US"/>
+        </w:rPr>
+      </w:pPr>
+      <m:oMathPara>
+        <m:oMath>
+          <m:r>
+            <w:rPr>
+              <w:rFonts w:ascii="Cambria Math" w:hAnsi="Cambria Math"/>
+              <w:lang w:val="en-US"/>
+            </w:rPr>
+            <m:t>G</m:t>
+          </m:r>
+          <m:d>
+            <m:dPr>
+              <m:ctrlPr>
+                <w:rPr>
+                  <w:rFonts w:ascii="Cambria Math" w:hAnsi="Cambria Math"/>
+                  <w:i/>
+                  <w:lang w:val="en-US"/>
+                </w:rPr>
+              </m:ctrlPr>
+            </m:dPr>
+            <m:e>
+              <m:r>
+                <w:rPr>
+                  <w:rFonts w:ascii="Cambria Math" w:hAnsi="Cambria Math"/>
+                  <w:lang w:val="en-US"/>
+                </w:rPr>
+                <m:t>s</m:t>
+              </m:r>
+            </m:e>
+          </m:d>
+          <m:r>
+            <w:rPr>
+              <w:rFonts w:ascii="Cambria Math" w:hAnsi="Cambria Math"/>
+              <w:lang w:val="en-US"/>
+            </w:rPr>
+            <m:t>=</m:t>
+          </m:r>
+          <m:f>
+            <m:fPr>
+              <m:ctrlPr>
+                <w:rPr>
+                  <w:rFonts w:ascii="Cambria Math" w:hAnsi="Cambria Math"/>
+                  <w:i/>
+                  <w:lang w:val="en-US"/>
+                </w:rPr>
+              </m:ctrlPr>
+            </m:fPr>
+            <m:num>
+              <m:r>
+                <w:rPr>
+                  <w:rFonts w:ascii="Cambria Math" w:hAnsi="Cambria Math"/>
+                  <w:lang w:val="en-US"/>
+                </w:rPr>
+                <m:t>1</m:t>
+              </m:r>
+            </m:num>
+            <m:den>
+              <m:sSup>
+                <m:sSupPr>
+                  <m:ctrlPr>
+                    <w:rPr>
+                      <w:rFonts w:ascii="Cambria Math" w:hAnsi="Cambria Math"/>
+                      <w:i/>
+                      <w:lang w:val="en-US"/>
+                    </w:rPr>
+                  </m:ctrlPr>
+                </m:sSupPr>
+                <m:e>
+                  <m:r>
+                    <w:rPr>
+                      <w:rFonts w:ascii="Cambria Math" w:hAnsi="Cambria Math"/>
+                      <w:lang w:val="en-US"/>
+                    </w:rPr>
+                    <m:t>s</m:t>
+                  </m:r>
+                </m:e>
+                <m:sup>
+                  <m:r>
+                    <w:rPr>
+                      <w:rFonts w:ascii="Cambria Math" w:hAnsi="Cambria Math"/>
+                      <w:lang w:val="en-US"/>
+                    </w:rPr>
+                    <m:t>2</m:t>
+                  </m:r>
+                </m:sup>
+              </m:sSup>
+              <m:r>
+                <w:rPr>
+                  <w:rFonts w:ascii="Cambria Math" w:hAnsi="Cambria Math"/>
+                  <w:lang w:val="en-US"/>
+                </w:rPr>
+                <m:t>∙</m:t>
+              </m:r>
+              <m:sSub>
+                <m:sSubPr>
+                  <m:ctrlPr>
+                    <w:rPr>
+                      <w:rFonts w:ascii="Cambria Math" w:hAnsi="Cambria Math"/>
+                      <w:i/>
+                      <w:lang w:val="en-US"/>
+                    </w:rPr>
+                  </m:ctrlPr>
+                </m:sSubPr>
+                <m:e>
+                  <m:r>
+                    <w:rPr>
+                      <w:rFonts w:ascii="Cambria Math" w:hAnsi="Cambria Math"/>
+                      <w:lang w:val="en-US"/>
+                    </w:rPr>
+                    <m:t>m</m:t>
+                  </m:r>
+                </m:e>
+                <m:sub>
+                  <m:r>
+                    <w:rPr>
+                      <w:rFonts w:ascii="Cambria Math" w:hAnsi="Cambria Math"/>
+                      <w:lang w:val="en-US"/>
+                    </w:rPr>
+                    <m:t>G</m:t>
+                  </m:r>
+                </m:sub>
+              </m:sSub>
+            </m:den>
+          </m:f>
+        </m:oMath>
+      </m:oMathPara>
     </w:p>
     <w:p>
       <w:pPr>
+        <w:rPr>
+          <w:rFonts w:eastAsiaTheme="minorEastAsia"/>
+          <w:lang w:val="en-US"/>
+        </w:rPr>
+      </w:pPr>
+    </w:p>
+    <w:p>
+      <w:pPr>
+        <w:rPr>
+          <w:lang w:val="en-US"/>
+        </w:rPr>
+      </w:pPr>
+      <w:r>
+        <w:rPr>
+          <w:lang w:val="en-US"/>
+        </w:rPr>
+        <w:t>There are</w:t>
+      </w:r>
+      <w:r>
+        <w:rPr>
+          <w:lang w:val="en-US"/>
+        </w:rPr>
+        <w:t xml:space="preserve"> </w:t>
+      </w:r>
+      <w:r>
+        <w:rPr>
+          <w:lang w:val="en-US"/>
+        </w:rPr>
+        <w:t xml:space="preserve">two poles at origin, </w:t>
+      </w:r>
+      <w:proofErr w:type="gramStart"/>
+      <w:r>
+        <w:rPr>
+          <w:lang w:val="en-US"/>
+        </w:rPr>
+        <w:t>i.e.</w:t>
+      </w:r>
+      <w:proofErr w:type="gramEnd"/>
+      <w:r>
+        <w:rPr>
+          <w:lang w:val="en-US"/>
+        </w:rPr>
+        <w:t xml:space="preserve"> 0</w:t>
+      </w:r>
+      <w:r>
+        <w:rPr>
+          <w:lang w:val="en-US"/>
+        </w:rPr>
+        <w:t xml:space="preserve"> and no zeros</w:t>
+      </w:r>
+      <w:r>
+        <w:rPr>
+          <w:lang w:val="en-US"/>
+        </w:rPr>
+        <w:t xml:space="preserve"> in the nominator of the </w:t>
+      </w:r>
+      <w:proofErr w:type="spellStart"/>
+      <w:r>
+        <w:rPr>
+          <w:lang w:val="en-US"/>
+        </w:rPr>
+        <w:t>transferfuntion</w:t>
+      </w:r>
+      <w:proofErr w:type="spellEnd"/>
+      <w:r>
+        <w:rPr>
+          <w:lang w:val="en-US"/>
+        </w:rPr>
+        <w:t xml:space="preserve">. Our intuition was </w:t>
+      </w:r>
+      <w:r>
+        <w:rPr>
+          <w:lang w:val="en-US"/>
+        </w:rPr>
+        <w:t xml:space="preserve">that there are two </w:t>
+      </w:r>
+      <w:r>
+        <w:rPr>
+          <w:lang w:val="en-US"/>
+        </w:rPr>
+        <w:t>poles at 0 since</w:t>
+      </w:r>
+      <w:r>
+        <w:rPr>
+          <w:lang w:val="en-US"/>
+        </w:rPr>
+        <w:t xml:space="preserve"> </w:t>
+      </w:r>
+      <w:r>
+        <w:rPr>
+          <w:lang w:val="en-US"/>
+        </w:rPr>
+        <w:t>matrix</w:t>
+      </w:r>
+      <w:r>
+        <w:rPr>
+          <w:lang w:val="en-US"/>
+        </w:rPr>
+        <w:t xml:space="preserve"> A’s</w:t>
+      </w:r>
+      <w:r>
+        <w:rPr>
+          <w:lang w:val="en-US"/>
+        </w:rPr>
+        <w:t xml:space="preserve"> characteristic polynomial will be </w:t>
+      </w:r>
+      <m:oMath>
+        <m:sSup>
+          <m:sSupPr>
+            <m:ctrlPr>
+              <w:rPr>
+                <w:rFonts w:ascii="Cambria Math" w:hAnsi="Cambria Math"/>
+                <w:i/>
+                <w:lang w:val="en-US"/>
+              </w:rPr>
+            </m:ctrlPr>
+          </m:sSupPr>
+          <m:e>
+            <m:r>
+              <w:rPr>
+                <w:rFonts w:ascii="Cambria Math" w:hAnsi="Cambria Math"/>
+                <w:lang w:val="en-US"/>
+              </w:rPr>
+              <m:t>λ</m:t>
+            </m:r>
+          </m:e>
+          <m:sup>
+            <m:r>
+              <w:rPr>
+                <w:rFonts w:ascii="Cambria Math" w:hAnsi="Cambria Math"/>
+                <w:lang w:val="en-US"/>
+              </w:rPr>
+              <m:t>2</m:t>
+            </m:r>
+          </m:sup>
+        </m:sSup>
+        <m:r>
+          <w:rPr>
+            <w:rFonts w:ascii="Cambria Math" w:hAnsi="Cambria Math"/>
+            <w:lang w:val="en-US"/>
+          </w:rPr>
+          <m:t>=0</m:t>
+        </m:r>
+      </m:oMath>
+      <w:r>
+        <w:rPr>
+          <w:lang w:val="en-US"/>
+        </w:rPr>
+        <w:t>.</w:t>
+      </w:r>
+      <w:r>
+        <w:rPr>
+          <w:lang w:val="en-US"/>
+        </w:rPr>
+        <w:t xml:space="preserve"> </w:t>
+      </w:r>
+      <w:r>
+        <w:rPr>
+          <w:lang w:val="en-US"/>
+        </w:rPr>
+        <w:t>For verification, s</w:t>
+      </w:r>
+      <w:r>
+        <w:rPr>
+          <w:lang w:val="en-US"/>
+        </w:rPr>
+        <w:t>ee figure 1 below</w:t>
+      </w:r>
+      <w:r>
+        <w:rPr>
+          <w:lang w:val="en-US"/>
+        </w:rPr>
+        <w:t>.</w:t>
+      </w:r>
+    </w:p>
+    <w:p>
+      <w:pPr>
         <w:keepNext/>
         <w:jc w:val="center"/>
         <w:rPr>
@@ -887,9 +1213,9 @@
           <w:lang w:val="en-US"/>
         </w:rPr>
         <w:drawing>
-          <wp:inline distT="0" distB="0" distL="0" distR="0" wp14:anchorId="1F2640F0" wp14:editId="66835ACE">
-            <wp:extent cx="2806700" cy="2127250"/>
-            <wp:effectExtent l="0" t="0" r="0" b="6350"/>
+          <wp:inline distT="0" distB="0" distL="0" distR="0" wp14:anchorId="1F2640F0" wp14:editId="66EA35CE">
+            <wp:extent cx="3799881" cy="2880000"/>
+            <wp:effectExtent l="0" t="0" r="0" b="0"/>
             <wp:docPr id="2116585774" name="Bildobjekt 1" descr="En bild som visar text, diagram, linje, Parallell&#10;&#10;Automatiskt genererad beskrivning"/>
             <wp:cNvGraphicFramePr>
               <a:graphicFrameLocks xmlns:a="http://schemas.openxmlformats.org/drawingml/2006/main" noChangeAspect="1"/>
@@ -917,7 +1243,7 @@
                   <pic:spPr bwMode="auto">
                     <a:xfrm>
                       <a:off x="0" y="0"/>
-                      <a:ext cx="2817973" cy="2135794"/>
+                      <a:ext cx="3799881" cy="2880000"/>
                     </a:xfrm>
                     <a:prstGeom prst="rect">
                       <a:avLst/>
@@ -988,27 +1314,243 @@
           <w:lang w:val="en-US"/>
         </w:rPr>
       </w:pPr>
-      <w:r>
-        <w:rPr>
-          <w:lang w:val="en-US"/>
-        </w:rPr>
-        <w:t xml:space="preserve">Regarding the discrete system we expected 2 poles at 1. Which is fulfilled. </w:t>
-      </w:r>
-      <w:r>
-        <w:rPr>
-          <w:lang w:val="en-US"/>
-        </w:rPr>
-        <w:t>See the figure 2 below.</w:t>
-      </w:r>
-      <w:r>
-        <w:rPr>
-          <w:lang w:val="en-US"/>
-        </w:rPr>
-        <w:t xml:space="preserve"> </w:t>
-      </w:r>
     </w:p>
     <w:p>
       <w:pPr>
+        <w:rPr>
+          <w:lang w:val="en-US"/>
+        </w:rPr>
+      </w:pPr>
+      <w:r>
+        <w:rPr>
+          <w:lang w:val="en-US"/>
+        </w:rPr>
+        <w:lastRenderedPageBreak/>
+        <w:t>Regarding the discrete system we expected 2 poles at 1</w:t>
+      </w:r>
+      <w:r>
+        <w:rPr>
+          <w:lang w:val="en-US"/>
+        </w:rPr>
+        <w:t xml:space="preserve"> since the following expression:</w:t>
+      </w:r>
+    </w:p>
+    <w:p>
+      <w:pPr>
+        <w:rPr>
+          <w:lang w:val="en-US"/>
+        </w:rPr>
+      </w:pPr>
+      <m:oMathPara>
+        <m:oMath>
+          <m:r>
+            <w:rPr>
+              <w:rFonts w:ascii="Cambria Math" w:hAnsi="Cambria Math"/>
+              <w:lang w:val="en-US"/>
+            </w:rPr>
+            <m:t>λ</m:t>
+          </m:r>
+          <m:d>
+            <m:dPr>
+              <m:ctrlPr>
+                <w:rPr>
+                  <w:rFonts w:ascii="Cambria Math" w:hAnsi="Cambria Math"/>
+                  <w:i/>
+                  <w:lang w:val="en-US"/>
+                </w:rPr>
+              </m:ctrlPr>
+            </m:dPr>
+            <m:e>
+              <m:sSub>
+                <m:sSubPr>
+                  <m:ctrlPr>
+                    <w:rPr>
+                      <w:rFonts w:ascii="Cambria Math" w:hAnsi="Cambria Math"/>
+                      <w:i/>
+                      <w:lang w:val="en-US"/>
+                    </w:rPr>
+                  </m:ctrlPr>
+                </m:sSubPr>
+                <m:e>
+                  <m:r>
+                    <w:rPr>
+                      <w:rFonts w:ascii="Cambria Math" w:hAnsi="Cambria Math"/>
+                      <w:lang w:val="en-US"/>
+                    </w:rPr>
+                    <m:t>A</m:t>
+                  </m:r>
+                </m:e>
+                <m:sub>
+                  <m:r>
+                    <w:rPr>
+                      <w:rFonts w:ascii="Cambria Math" w:hAnsi="Cambria Math"/>
+                      <w:lang w:val="en-US"/>
+                    </w:rPr>
+                    <m:t>d</m:t>
+                  </m:r>
+                </m:sub>
+              </m:sSub>
+            </m:e>
+          </m:d>
+          <m:r>
+            <w:rPr>
+              <w:rFonts w:ascii="Cambria Math" w:hAnsi="Cambria Math"/>
+              <w:lang w:val="en-US"/>
+            </w:rPr>
+            <m:t xml:space="preserve">= </m:t>
+          </m:r>
+          <m:sSup>
+            <m:sSupPr>
+              <m:ctrlPr>
+                <w:rPr>
+                  <w:rFonts w:ascii="Cambria Math" w:hAnsi="Cambria Math"/>
+                  <w:i/>
+                  <w:lang w:val="en-US"/>
+                </w:rPr>
+              </m:ctrlPr>
+            </m:sSupPr>
+            <m:e>
+              <m:r>
+                <w:rPr>
+                  <w:rFonts w:ascii="Cambria Math" w:hAnsi="Cambria Math"/>
+                  <w:lang w:val="en-US"/>
+                </w:rPr>
+                <m:t>e</m:t>
+              </m:r>
+            </m:e>
+            <m:sup>
+              <m:r>
+                <w:rPr>
+                  <w:rFonts w:ascii="Cambria Math" w:hAnsi="Cambria Math"/>
+                  <w:lang w:val="en-US"/>
+                </w:rPr>
+                <m:t>λ(</m:t>
+              </m:r>
+              <m:sSub>
+                <m:sSubPr>
+                  <m:ctrlPr>
+                    <w:rPr>
+                      <w:rFonts w:ascii="Cambria Math" w:hAnsi="Cambria Math"/>
+                      <w:i/>
+                      <w:lang w:val="en-US"/>
+                    </w:rPr>
+                  </m:ctrlPr>
+                </m:sSubPr>
+                <m:e>
+                  <m:r>
+                    <w:rPr>
+                      <w:rFonts w:ascii="Cambria Math" w:hAnsi="Cambria Math"/>
+                      <w:lang w:val="en-US"/>
+                    </w:rPr>
+                    <m:t>A</m:t>
+                  </m:r>
+                </m:e>
+                <m:sub>
+                  <m:r>
+                    <w:rPr>
+                      <w:rFonts w:ascii="Cambria Math" w:hAnsi="Cambria Math"/>
+                      <w:lang w:val="en-US"/>
+                    </w:rPr>
+                    <m:t>c</m:t>
+                  </m:r>
+                </m:sub>
+              </m:sSub>
+              <m:r>
+                <w:rPr>
+                  <w:rFonts w:ascii="Cambria Math" w:hAnsi="Cambria Math"/>
+                  <w:lang w:val="en-US"/>
+                </w:rPr>
+                <m:t>)∙h</m:t>
+              </m:r>
+            </m:sup>
+          </m:sSup>
+        </m:oMath>
+      </m:oMathPara>
+    </w:p>
+    <w:p>
+      <w:pPr>
+        <w:rPr>
+          <w:lang w:val="en-US"/>
+        </w:rPr>
+      </w:pPr>
+      <w:r>
+        <w:rPr>
+          <w:lang w:val="en-US"/>
+        </w:rPr>
+        <w:t xml:space="preserve"> </w:t>
+      </w:r>
+      <w:r>
+        <w:rPr>
+          <w:lang w:val="en-US"/>
+        </w:rPr>
+        <w:t xml:space="preserve">Since </w:t>
+      </w:r>
+      <m:oMath>
+        <m:sSup>
+          <m:sSupPr>
+            <m:ctrlPr>
+              <w:rPr>
+                <w:rFonts w:ascii="Cambria Math" w:hAnsi="Cambria Math"/>
+                <w:i/>
+                <w:lang w:val="en-US"/>
+              </w:rPr>
+            </m:ctrlPr>
+          </m:sSupPr>
+          <m:e>
+            <m:r>
+              <w:rPr>
+                <w:rFonts w:ascii="Cambria Math" w:hAnsi="Cambria Math"/>
+                <w:lang w:val="en-US"/>
+              </w:rPr>
+              <m:t>e</m:t>
+            </m:r>
+          </m:e>
+          <m:sup>
+            <m:r>
+              <w:rPr>
+                <w:rFonts w:ascii="Cambria Math" w:hAnsi="Cambria Math"/>
+                <w:lang w:val="en-US"/>
+              </w:rPr>
+              <m:t>0</m:t>
+            </m:r>
+          </m:sup>
+        </m:sSup>
+        <m:r>
+          <w:rPr>
+            <w:rFonts w:ascii="Cambria Math" w:hAnsi="Cambria Math"/>
+            <w:lang w:val="en-US"/>
+          </w:rPr>
+          <m:t>=1</m:t>
+        </m:r>
+      </m:oMath>
+      <w:r>
+        <w:rPr>
+          <w:rFonts w:eastAsiaTheme="minorEastAsia"/>
+          <w:lang w:val="en-US"/>
+        </w:rPr>
+        <w:t xml:space="preserve"> this assumption holds</w:t>
+      </w:r>
+      <w:r>
+        <w:rPr>
+          <w:lang w:val="en-US"/>
+        </w:rPr>
+        <w:t xml:space="preserve">. </w:t>
+      </w:r>
+      <w:r>
+        <w:rPr>
+          <w:lang w:val="en-US"/>
+        </w:rPr>
+        <w:t>See the figure 2 below</w:t>
+      </w:r>
+      <w:r>
+        <w:rPr>
+          <w:lang w:val="en-US"/>
+        </w:rPr>
+        <w:t xml:space="preserve"> for verification.</w:t>
+      </w:r>
+    </w:p>
+    <w:p>
+      <w:pPr>
         <w:keepNext/>
         <w:jc w:val="center"/>
       </w:pPr>
@@ -1017,11 +1559,10 @@
           <w:noProof/>
           <w:lang w:val="en-US"/>
         </w:rPr>
-        <w:lastRenderedPageBreak/>
         <w:drawing>
-          <wp:inline distT="0" distB="0" distL="0" distR="0" wp14:anchorId="22FB98DC" wp14:editId="4952EBB1">
-            <wp:extent cx="3265170" cy="2448878"/>
-            <wp:effectExtent l="0" t="0" r="0" b="8890"/>
+          <wp:inline distT="0" distB="0" distL="0" distR="0" wp14:anchorId="22FB98DC" wp14:editId="6A85067F">
+            <wp:extent cx="3839999" cy="2880000"/>
+            <wp:effectExtent l="0" t="0" r="8255" b="0"/>
             <wp:docPr id="627651616" name="Bildobjekt 2"/>
             <wp:cNvGraphicFramePr>
               <a:graphicFrameLocks xmlns:a="http://schemas.openxmlformats.org/drawingml/2006/main" noChangeAspect="1"/>
@@ -1048,7 +1589,7 @@
                   <pic:spPr>
                     <a:xfrm>
                       <a:off x="0" y="0"/>
-                      <a:ext cx="3271313" cy="2453486"/>
+                      <a:ext cx="3839999" cy="2880000"/>
                     </a:xfrm>
                     <a:prstGeom prst="rect">
                       <a:avLst/>
@@ -1498,17 +2039,7 @@
             <w:rFonts w:ascii="Cambria Math" w:hAnsi="Cambria Math"/>
             <w:lang w:val="en-US"/>
           </w:rPr>
-          <m:t>&lt;0.9∙</m:t>
-        </m:r>
-        <m:r>
-          <m:rPr>
-            <m:sty m:val="p"/>
-          </m:rPr>
-          <w:rPr>
-            <w:rFonts w:ascii="Cambria Math" w:hAnsi="Cambria Math"/>
-            <w:lang w:val="en-US"/>
-          </w:rPr>
-          <m:t>|</m:t>
+          <m:t>&lt;0.9∙|</m:t>
         </m:r>
         <m:sSub>
           <m:sSubPr>
@@ -1555,14 +2086,7 @@
                 <w:rFonts w:ascii="Cambria Math" w:hAnsi="Cambria Math"/>
                 <w:lang w:val="en-US"/>
               </w:rPr>
-              <m:t>-</m:t>
-            </m:r>
-            <m:r>
-              <w:rPr>
-                <w:rFonts w:ascii="Cambria Math" w:hAnsi="Cambria Math"/>
-                <w:lang w:val="en-US"/>
-              </w:rPr>
-              <m:t>x</m:t>
+              <m:t>-x</m:t>
             </m:r>
           </m:e>
           <m:sub>
@@ -1749,15 +2273,30 @@
           <w:lang w:val="en-US"/>
         </w:rPr>
       </w:pPr>
-      <w:r>
-        <w:rPr>
-          <w:lang w:val="en-US"/>
-        </w:rPr>
-        <w:t xml:space="preserve">Including disturbances, the terminal condition couldn’t be reached, see picture 4. </w:t>
-      </w:r>
     </w:p>
     <w:p>
       <w:pPr>
+        <w:rPr>
+          <w:lang w:val="en-US"/>
+        </w:rPr>
+      </w:pPr>
+    </w:p>
+    <w:p>
+      <w:pPr>
+        <w:rPr>
+          <w:lang w:val="en-US"/>
+        </w:rPr>
+      </w:pPr>
+      <w:r>
+        <w:rPr>
+          <w:lang w:val="en-US"/>
+        </w:rPr>
+        <w:lastRenderedPageBreak/>
+        <w:t xml:space="preserve">Including disturbances, the terminal condition couldn’t be reached, see picture 4. </w:t>
+      </w:r>
+    </w:p>
+    <w:p>
+      <w:pPr>
         <w:keepNext/>
         <w:jc w:val="center"/>
       </w:pPr>
@@ -1766,7 +2305,6 @@
           <w:noProof/>
           <w:lang w:val="en-US"/>
         </w:rPr>
-        <w:lastRenderedPageBreak/>
         <w:drawing>
           <wp:inline distT="0" distB="0" distL="0" distR="0" wp14:anchorId="4B6B32F0" wp14:editId="3481E98E">
             <wp:extent cx="4317619" cy="3240000"/>
@@ -1974,17 +2512,7 @@
             <w:rFonts w:ascii="Cambria Math" w:hAnsi="Cambria Math"/>
             <w:lang w:val="en-US"/>
           </w:rPr>
-          <m:t>=0.97</m:t>
-        </m:r>
-        <m:r>
-          <m:rPr>
-            <m:sty m:val="p"/>
-          </m:rPr>
-          <w:rPr>
-            <w:rFonts w:ascii="Cambria Math" w:hAnsi="Cambria Math"/>
-            <w:lang w:val="en-US"/>
-          </w:rPr>
-          <m:t>4</m:t>
+          <m:t>=0.974</m:t>
         </m:r>
       </m:oMath>
       <w:r>
@@ -2033,17 +2561,7 @@
             <w:rFonts w:ascii="Cambria Math" w:hAnsi="Cambria Math"/>
             <w:lang w:val="en-US"/>
           </w:rPr>
-          <m:t>=0.98</m:t>
-        </m:r>
-        <m:r>
-          <m:rPr>
-            <m:sty m:val="p"/>
-          </m:rPr>
-          <w:rPr>
-            <w:rFonts w:ascii="Cambria Math" w:hAnsi="Cambria Math"/>
-            <w:lang w:val="en-US"/>
-          </w:rPr>
-          <m:t>4</m:t>
+          <m:t>=0.984</m:t>
         </m:r>
       </m:oMath>
       <w:r>
@@ -2255,14 +2773,6 @@
         </w:rPr>
         <w:t xml:space="preserve">isturbance and integral feedback control </w:t>
       </w:r>
-      <w:proofErr w:type="gramStart"/>
-      <w:r>
-        <w:rPr>
-          <w:lang w:val="en-US"/>
-        </w:rPr>
-        <w:t>implemented</w:t>
-      </w:r>
-      <w:proofErr w:type="gramEnd"/>
     </w:p>
     <w:sectPr>
       <w:pgSz w:w="11906" w:h="16838"/>

</xml_diff>